<commit_message>
Fechamento da versão após teste positivos
</commit_message>
<xml_diff>
--- a/Doc/FireDAC.docx
+++ b/Doc/FireDAC.docx
@@ -4,151 +4,3392 @@
   <w:body>
     <w:p>
       <w:pPr>
-        <w:rPr>
-          <w:rFonts w:ascii="Arial" w:hAnsi="Arial" w:cs="Arial"/>
+        <w:spacing w:after="0" w:line="240" w:lineRule="auto"/>
+        <w:rPr>
+          <w:rFonts w:ascii="Arial" w:hAnsi="Arial" w:cs="Arial"/>
+          <w:color w:val="222222"/>
+          <w:sz w:val="23"/>
+          <w:szCs w:val="23"/>
+          <w:shd w:val="clear" w:color="auto" w:fill="FFFFFF"/>
+        </w:rPr>
+      </w:pPr>
+      <w:r>
+        <w:rPr>
+          <w:rFonts w:ascii="Arial" w:hAnsi="Arial" w:cs="Arial"/>
+          <w:color w:val="222222"/>
+          <w:sz w:val="23"/>
+          <w:szCs w:val="23"/>
+          <w:shd w:val="clear" w:color="auto" w:fill="FFFFFF"/>
+        </w:rPr>
+        <w:t>//-----------------------------------------------------------------------------</w:t>
+      </w:r>
+    </w:p>
+    <w:p>
+      <w:pPr>
+        <w:spacing w:after="0" w:line="240" w:lineRule="auto"/>
+        <w:rPr>
+          <w:rFonts w:ascii="Arial" w:hAnsi="Arial" w:cs="Arial"/>
+          <w:color w:val="222222"/>
+          <w:sz w:val="23"/>
+          <w:szCs w:val="23"/>
+          <w:shd w:val="clear" w:color="auto" w:fill="FFFFFF"/>
+        </w:rPr>
+      </w:pPr>
+      <w:r>
+        <w:rPr>
+          <w:rFonts w:ascii="Arial" w:hAnsi="Arial" w:cs="Arial"/>
+          <w:color w:val="222222"/>
+          <w:sz w:val="23"/>
+          <w:szCs w:val="23"/>
+          <w:shd w:val="clear" w:color="auto" w:fill="FFFFFF"/>
+        </w:rPr>
+        <w:t xml:space="preserve"> // Conectar o banco de dados</w:t>
+      </w:r>
+    </w:p>
+    <w:p>
+      <w:pPr>
+        <w:spacing w:after="0" w:line="240" w:lineRule="auto"/>
+        <w:rPr>
+          <w:rFonts w:ascii="Arial" w:hAnsi="Arial" w:cs="Arial"/>
+          <w:color w:val="222222"/>
+          <w:sz w:val="23"/>
+          <w:szCs w:val="23"/>
+          <w:shd w:val="clear" w:color="auto" w:fill="FFFFFF"/>
+        </w:rPr>
+      </w:pPr>
+    </w:p>
+    <w:p>
+      <w:pPr>
+        <w:spacing w:after="0" w:line="240" w:lineRule="auto"/>
+        <w:rPr>
+          <w:rFonts w:ascii="Arial" w:hAnsi="Arial" w:cs="Arial"/>
+          <w:color w:val="222222"/>
+          <w:sz w:val="23"/>
+          <w:szCs w:val="23"/>
+          <w:shd w:val="clear" w:color="auto" w:fill="FFFFFF"/>
+        </w:rPr>
+      </w:pPr>
+      <w:r>
+        <w:rPr>
+          <w:rFonts w:ascii="Arial" w:hAnsi="Arial" w:cs="Arial"/>
+          <w:color w:val="222222"/>
+          <w:sz w:val="23"/>
+          <w:szCs w:val="23"/>
+          <w:shd w:val="clear" w:color="auto" w:fill="FFFFFF"/>
+        </w:rPr>
+        <w:t xml:space="preserve"> </w:t>
+      </w:r>
+      <w:proofErr w:type="spellStart"/>
+      <w:r>
+        <w:rPr>
+          <w:rFonts w:ascii="Arial" w:hAnsi="Arial" w:cs="Arial"/>
+          <w:color w:val="222222"/>
+          <w:sz w:val="23"/>
+          <w:szCs w:val="23"/>
+          <w:shd w:val="clear" w:color="auto" w:fill="FFFFFF"/>
+        </w:rPr>
+        <w:t>while</w:t>
+      </w:r>
+      <w:proofErr w:type="spellEnd"/>
+      <w:r>
+        <w:rPr>
+          <w:rFonts w:ascii="Arial" w:hAnsi="Arial" w:cs="Arial"/>
+          <w:color w:val="222222"/>
+          <w:sz w:val="23"/>
+          <w:szCs w:val="23"/>
+          <w:shd w:val="clear" w:color="auto" w:fill="FFFFFF"/>
+        </w:rPr>
+        <w:t xml:space="preserve"> </w:t>
+      </w:r>
+      <w:proofErr w:type="spellStart"/>
+      <w:r>
+        <w:rPr>
+          <w:rFonts w:ascii="Arial" w:hAnsi="Arial" w:cs="Arial"/>
+          <w:color w:val="222222"/>
+          <w:sz w:val="23"/>
+          <w:szCs w:val="23"/>
+          <w:shd w:val="clear" w:color="auto" w:fill="FFFFFF"/>
+        </w:rPr>
+        <w:t>not</w:t>
+      </w:r>
+      <w:proofErr w:type="spellEnd"/>
+      <w:r>
+        <w:rPr>
+          <w:rFonts w:ascii="Arial" w:hAnsi="Arial" w:cs="Arial"/>
+          <w:color w:val="222222"/>
+          <w:sz w:val="23"/>
+          <w:szCs w:val="23"/>
+          <w:shd w:val="clear" w:color="auto" w:fill="FFFFFF"/>
+        </w:rPr>
+        <w:t xml:space="preserve"> </w:t>
+      </w:r>
+      <w:proofErr w:type="gramStart"/>
+      <w:r>
+        <w:rPr>
+          <w:rFonts w:ascii="Arial" w:hAnsi="Arial" w:cs="Arial"/>
+          <w:color w:val="222222"/>
+          <w:sz w:val="23"/>
+          <w:szCs w:val="23"/>
+          <w:shd w:val="clear" w:color="auto" w:fill="FFFFFF"/>
+        </w:rPr>
+        <w:t xml:space="preserve">( </w:t>
+      </w:r>
+      <w:proofErr w:type="spellStart"/>
+      <w:r>
+        <w:rPr>
+          <w:rFonts w:ascii="Arial" w:hAnsi="Arial" w:cs="Arial"/>
+          <w:color w:val="222222"/>
+          <w:sz w:val="23"/>
+          <w:szCs w:val="23"/>
+          <w:shd w:val="clear" w:color="auto" w:fill="FFFFFF"/>
+        </w:rPr>
+        <w:t>DMFD.FDConNFe</w:t>
+      </w:r>
+      <w:proofErr w:type="gramEnd"/>
+      <w:r>
+        <w:rPr>
+          <w:rFonts w:ascii="Arial" w:hAnsi="Arial" w:cs="Arial"/>
+          <w:color w:val="222222"/>
+          <w:sz w:val="23"/>
+          <w:szCs w:val="23"/>
+          <w:shd w:val="clear" w:color="auto" w:fill="FFFFFF"/>
+        </w:rPr>
+        <w:t>.Connected</w:t>
+      </w:r>
+      <w:proofErr w:type="spellEnd"/>
+      <w:r>
+        <w:rPr>
+          <w:rFonts w:ascii="Arial" w:hAnsi="Arial" w:cs="Arial"/>
+          <w:color w:val="222222"/>
+          <w:sz w:val="23"/>
+          <w:szCs w:val="23"/>
+          <w:shd w:val="clear" w:color="auto" w:fill="FFFFFF"/>
+        </w:rPr>
+        <w:t xml:space="preserve"> ) do</w:t>
+      </w:r>
+    </w:p>
+    <w:p>
+      <w:pPr>
+        <w:spacing w:after="0" w:line="240" w:lineRule="auto"/>
+        <w:rPr>
+          <w:rFonts w:ascii="Arial" w:hAnsi="Arial" w:cs="Arial"/>
+          <w:color w:val="222222"/>
+          <w:sz w:val="23"/>
+          <w:szCs w:val="23"/>
+          <w:shd w:val="clear" w:color="auto" w:fill="FFFFFF"/>
+        </w:rPr>
+      </w:pPr>
+      <w:r>
+        <w:rPr>
+          <w:rFonts w:ascii="Arial" w:hAnsi="Arial" w:cs="Arial"/>
+          <w:color w:val="222222"/>
+          <w:sz w:val="23"/>
+          <w:szCs w:val="23"/>
+          <w:shd w:val="clear" w:color="auto" w:fill="FFFFFF"/>
+        </w:rPr>
+        <w:t xml:space="preserve">  </w:t>
+      </w:r>
+      <w:proofErr w:type="spellStart"/>
+      <w:r>
+        <w:rPr>
+          <w:rFonts w:ascii="Arial" w:hAnsi="Arial" w:cs="Arial"/>
+          <w:color w:val="222222"/>
+          <w:sz w:val="23"/>
+          <w:szCs w:val="23"/>
+          <w:shd w:val="clear" w:color="auto" w:fill="FFFFFF"/>
+        </w:rPr>
+        <w:t>begin</w:t>
+      </w:r>
+      <w:proofErr w:type="spellEnd"/>
+    </w:p>
+    <w:p>
+      <w:pPr>
+        <w:spacing w:after="0" w:line="240" w:lineRule="auto"/>
+        <w:rPr>
+          <w:rFonts w:ascii="Arial" w:hAnsi="Arial" w:cs="Arial"/>
+          <w:color w:val="222222"/>
+          <w:sz w:val="23"/>
+          <w:szCs w:val="23"/>
+          <w:shd w:val="clear" w:color="auto" w:fill="FFFFFF"/>
+        </w:rPr>
+      </w:pPr>
+    </w:p>
+    <w:p>
+      <w:pPr>
+        <w:spacing w:after="0" w:line="240" w:lineRule="auto"/>
+        <w:rPr>
+          <w:rFonts w:ascii="Arial" w:hAnsi="Arial" w:cs="Arial"/>
+          <w:color w:val="222222"/>
+          <w:sz w:val="23"/>
+          <w:szCs w:val="23"/>
+          <w:shd w:val="clear" w:color="auto" w:fill="FFFFFF"/>
+        </w:rPr>
+      </w:pPr>
+      <w:r>
+        <w:rPr>
+          <w:rFonts w:ascii="Arial" w:hAnsi="Arial" w:cs="Arial"/>
+          <w:color w:val="222222"/>
+          <w:sz w:val="23"/>
+          <w:szCs w:val="23"/>
+          <w:shd w:val="clear" w:color="auto" w:fill="FFFFFF"/>
+        </w:rPr>
+        <w:t xml:space="preserve">   </w:t>
+      </w:r>
+      <w:proofErr w:type="spellStart"/>
+      <w:proofErr w:type="gramStart"/>
+      <w:r>
+        <w:rPr>
+          <w:rFonts w:ascii="Arial" w:hAnsi="Arial" w:cs="Arial"/>
+          <w:color w:val="222222"/>
+          <w:sz w:val="23"/>
+          <w:szCs w:val="23"/>
+          <w:shd w:val="clear" w:color="auto" w:fill="FFFFFF"/>
+        </w:rPr>
+        <w:t>DMFD.FDConNFe.LoginPrompt</w:t>
+      </w:r>
+      <w:proofErr w:type="spellEnd"/>
+      <w:proofErr w:type="gramEnd"/>
+      <w:r>
+        <w:rPr>
+          <w:rFonts w:ascii="Arial" w:hAnsi="Arial" w:cs="Arial"/>
+          <w:color w:val="222222"/>
+          <w:sz w:val="23"/>
+          <w:szCs w:val="23"/>
+          <w:shd w:val="clear" w:color="auto" w:fill="FFFFFF"/>
+        </w:rPr>
+        <w:t xml:space="preserve">                := </w:t>
+      </w:r>
+      <w:proofErr w:type="spellStart"/>
+      <w:r>
+        <w:rPr>
+          <w:rFonts w:ascii="Arial" w:hAnsi="Arial" w:cs="Arial"/>
+          <w:color w:val="222222"/>
+          <w:sz w:val="23"/>
+          <w:szCs w:val="23"/>
+          <w:shd w:val="clear" w:color="auto" w:fill="FFFFFF"/>
+        </w:rPr>
+        <w:t>FrPar.chk_LoginPrompt_NFe.Checked</w:t>
+      </w:r>
+      <w:proofErr w:type="spellEnd"/>
+      <w:r>
+        <w:rPr>
+          <w:rFonts w:ascii="Arial" w:hAnsi="Arial" w:cs="Arial"/>
+          <w:color w:val="222222"/>
+          <w:sz w:val="23"/>
+          <w:szCs w:val="23"/>
+          <w:shd w:val="clear" w:color="auto" w:fill="FFFFFF"/>
+        </w:rPr>
+        <w:t>;</w:t>
+      </w:r>
+    </w:p>
+    <w:p>
+      <w:pPr>
+        <w:spacing w:after="0" w:line="240" w:lineRule="auto"/>
+        <w:rPr>
+          <w:rFonts w:ascii="Arial" w:hAnsi="Arial" w:cs="Arial"/>
+          <w:color w:val="222222"/>
+          <w:sz w:val="23"/>
+          <w:szCs w:val="23"/>
+          <w:shd w:val="clear" w:color="auto" w:fill="FFFFFF"/>
+        </w:rPr>
+      </w:pPr>
+      <w:r>
+        <w:rPr>
+          <w:rFonts w:ascii="Arial" w:hAnsi="Arial" w:cs="Arial"/>
+          <w:color w:val="222222"/>
+          <w:sz w:val="23"/>
+          <w:szCs w:val="23"/>
+          <w:shd w:val="clear" w:color="auto" w:fill="FFFFFF"/>
+        </w:rPr>
+        <w:t xml:space="preserve">   </w:t>
+      </w:r>
+      <w:proofErr w:type="spellStart"/>
+      <w:r>
+        <w:rPr>
+          <w:rFonts w:ascii="Arial" w:hAnsi="Arial" w:cs="Arial"/>
+          <w:color w:val="222222"/>
+          <w:sz w:val="23"/>
+          <w:szCs w:val="23"/>
+          <w:shd w:val="clear" w:color="auto" w:fill="FFFFFF"/>
+        </w:rPr>
+        <w:t>if</w:t>
+      </w:r>
+      <w:proofErr w:type="spellEnd"/>
+      <w:r>
+        <w:rPr>
+          <w:rFonts w:ascii="Arial" w:hAnsi="Arial" w:cs="Arial"/>
+          <w:color w:val="222222"/>
+          <w:sz w:val="23"/>
+          <w:szCs w:val="23"/>
+          <w:shd w:val="clear" w:color="auto" w:fill="FFFFFF"/>
+        </w:rPr>
+        <w:t xml:space="preserve"> </w:t>
+      </w:r>
+      <w:proofErr w:type="gramStart"/>
+      <w:r>
+        <w:rPr>
+          <w:rFonts w:ascii="Arial" w:hAnsi="Arial" w:cs="Arial"/>
+          <w:color w:val="222222"/>
+          <w:sz w:val="23"/>
+          <w:szCs w:val="23"/>
+          <w:shd w:val="clear" w:color="auto" w:fill="FFFFFF"/>
+        </w:rPr>
+        <w:t xml:space="preserve">( </w:t>
+      </w:r>
+      <w:proofErr w:type="spellStart"/>
+      <w:r>
+        <w:rPr>
+          <w:rFonts w:ascii="Arial" w:hAnsi="Arial" w:cs="Arial"/>
+          <w:color w:val="222222"/>
+          <w:sz w:val="23"/>
+          <w:szCs w:val="23"/>
+          <w:shd w:val="clear" w:color="auto" w:fill="FFFFFF"/>
+        </w:rPr>
+        <w:t>FrPar.OSAuthent</w:t>
+      </w:r>
+      <w:proofErr w:type="gramEnd"/>
+      <w:r>
+        <w:rPr>
+          <w:rFonts w:ascii="Arial" w:hAnsi="Arial" w:cs="Arial"/>
+          <w:color w:val="222222"/>
+          <w:sz w:val="23"/>
+          <w:szCs w:val="23"/>
+          <w:shd w:val="clear" w:color="auto" w:fill="FFFFFF"/>
+        </w:rPr>
+        <w:t>_NFe.Checked</w:t>
+      </w:r>
+      <w:proofErr w:type="spellEnd"/>
+      <w:r>
+        <w:rPr>
+          <w:rFonts w:ascii="Arial" w:hAnsi="Arial" w:cs="Arial"/>
+          <w:color w:val="222222"/>
+          <w:sz w:val="23"/>
+          <w:szCs w:val="23"/>
+          <w:shd w:val="clear" w:color="auto" w:fill="FFFFFF"/>
+        </w:rPr>
+        <w:t xml:space="preserve"> ) </w:t>
+      </w:r>
+      <w:proofErr w:type="spellStart"/>
+      <w:r>
+        <w:rPr>
+          <w:rFonts w:ascii="Arial" w:hAnsi="Arial" w:cs="Arial"/>
+          <w:color w:val="222222"/>
+          <w:sz w:val="23"/>
+          <w:szCs w:val="23"/>
+          <w:shd w:val="clear" w:color="auto" w:fill="FFFFFF"/>
+        </w:rPr>
+        <w:t>then</w:t>
+      </w:r>
+      <w:proofErr w:type="spellEnd"/>
+    </w:p>
+    <w:p>
+      <w:pPr>
+        <w:spacing w:after="0" w:line="240" w:lineRule="auto"/>
+        <w:rPr>
+          <w:rFonts w:ascii="Arial" w:hAnsi="Arial" w:cs="Arial"/>
+          <w:color w:val="222222"/>
+          <w:sz w:val="23"/>
+          <w:szCs w:val="23"/>
+          <w:shd w:val="clear" w:color="auto" w:fill="FFFFFF"/>
+        </w:rPr>
+      </w:pPr>
+      <w:r>
+        <w:rPr>
+          <w:rFonts w:ascii="Arial" w:hAnsi="Arial" w:cs="Arial"/>
+          <w:color w:val="222222"/>
+          <w:sz w:val="23"/>
+          <w:szCs w:val="23"/>
+          <w:shd w:val="clear" w:color="auto" w:fill="FFFFFF"/>
+        </w:rPr>
+        <w:t xml:space="preserve">    </w:t>
+      </w:r>
+      <w:proofErr w:type="spellStart"/>
+      <w:proofErr w:type="gramStart"/>
+      <w:r>
+        <w:rPr>
+          <w:rFonts w:ascii="Arial" w:hAnsi="Arial" w:cs="Arial"/>
+          <w:color w:val="222222"/>
+          <w:sz w:val="23"/>
+          <w:szCs w:val="23"/>
+          <w:shd w:val="clear" w:color="auto" w:fill="FFFFFF"/>
+        </w:rPr>
+        <w:t>DMFD.FDConNFe.Params.Values</w:t>
+      </w:r>
+      <w:proofErr w:type="spellEnd"/>
+      <w:proofErr w:type="gramEnd"/>
+      <w:r>
+        <w:rPr>
+          <w:rFonts w:ascii="Arial" w:hAnsi="Arial" w:cs="Arial"/>
+          <w:color w:val="222222"/>
+          <w:sz w:val="23"/>
+          <w:szCs w:val="23"/>
+          <w:shd w:val="clear" w:color="auto" w:fill="FFFFFF"/>
+        </w:rPr>
+        <w:t>['</w:t>
+      </w:r>
+      <w:proofErr w:type="spellStart"/>
+      <w:r>
+        <w:rPr>
+          <w:rFonts w:ascii="Arial" w:hAnsi="Arial" w:cs="Arial"/>
+          <w:color w:val="222222"/>
+          <w:sz w:val="23"/>
+          <w:szCs w:val="23"/>
+          <w:shd w:val="clear" w:color="auto" w:fill="FFFFFF"/>
+        </w:rPr>
+        <w:t>OSAuthent</w:t>
+      </w:r>
+      <w:proofErr w:type="spellEnd"/>
+      <w:r>
+        <w:rPr>
+          <w:rFonts w:ascii="Arial" w:hAnsi="Arial" w:cs="Arial"/>
+          <w:color w:val="222222"/>
+          <w:sz w:val="23"/>
+          <w:szCs w:val="23"/>
+          <w:shd w:val="clear" w:color="auto" w:fill="FFFFFF"/>
+        </w:rPr>
+        <w:t>']:= 'Yes'</w:t>
+      </w:r>
+    </w:p>
+    <w:p>
+      <w:pPr>
+        <w:spacing w:after="0" w:line="240" w:lineRule="auto"/>
+        <w:rPr>
+          <w:rFonts w:ascii="Arial" w:hAnsi="Arial" w:cs="Arial"/>
+          <w:color w:val="222222"/>
+          <w:sz w:val="23"/>
+          <w:szCs w:val="23"/>
+          <w:shd w:val="clear" w:color="auto" w:fill="FFFFFF"/>
+        </w:rPr>
+      </w:pPr>
+      <w:r>
+        <w:rPr>
+          <w:rFonts w:ascii="Arial" w:hAnsi="Arial" w:cs="Arial"/>
+          <w:color w:val="222222"/>
+          <w:sz w:val="23"/>
+          <w:szCs w:val="23"/>
+          <w:shd w:val="clear" w:color="auto" w:fill="FFFFFF"/>
+        </w:rPr>
+        <w:t xml:space="preserve">   </w:t>
+      </w:r>
+      <w:proofErr w:type="spellStart"/>
+      <w:r>
+        <w:rPr>
+          <w:rFonts w:ascii="Arial" w:hAnsi="Arial" w:cs="Arial"/>
+          <w:color w:val="222222"/>
+          <w:sz w:val="23"/>
+          <w:szCs w:val="23"/>
+          <w:shd w:val="clear" w:color="auto" w:fill="FFFFFF"/>
+        </w:rPr>
+        <w:t>else</w:t>
+      </w:r>
+      <w:proofErr w:type="spellEnd"/>
+    </w:p>
+    <w:p>
+      <w:pPr>
+        <w:spacing w:after="0" w:line="240" w:lineRule="auto"/>
+        <w:rPr>
+          <w:rFonts w:ascii="Arial" w:hAnsi="Arial" w:cs="Arial"/>
+          <w:color w:val="222222"/>
+          <w:sz w:val="23"/>
+          <w:szCs w:val="23"/>
+          <w:shd w:val="clear" w:color="auto" w:fill="FFFFFF"/>
+        </w:rPr>
+      </w:pPr>
+      <w:r>
+        <w:rPr>
+          <w:rFonts w:ascii="Arial" w:hAnsi="Arial" w:cs="Arial"/>
+          <w:color w:val="222222"/>
+          <w:sz w:val="23"/>
+          <w:szCs w:val="23"/>
+          <w:shd w:val="clear" w:color="auto" w:fill="FFFFFF"/>
+        </w:rPr>
+        <w:t xml:space="preserve">    </w:t>
+      </w:r>
+      <w:proofErr w:type="spellStart"/>
+      <w:proofErr w:type="gramStart"/>
+      <w:r>
+        <w:rPr>
+          <w:rFonts w:ascii="Arial" w:hAnsi="Arial" w:cs="Arial"/>
+          <w:color w:val="222222"/>
+          <w:sz w:val="23"/>
+          <w:szCs w:val="23"/>
+          <w:shd w:val="clear" w:color="auto" w:fill="FFFFFF"/>
+        </w:rPr>
+        <w:t>DMFD.FDConNFe.Params.Values</w:t>
+      </w:r>
+      <w:proofErr w:type="spellEnd"/>
+      <w:proofErr w:type="gramEnd"/>
+      <w:r>
+        <w:rPr>
+          <w:rFonts w:ascii="Arial" w:hAnsi="Arial" w:cs="Arial"/>
+          <w:color w:val="222222"/>
+          <w:sz w:val="23"/>
+          <w:szCs w:val="23"/>
+          <w:shd w:val="clear" w:color="auto" w:fill="FFFFFF"/>
+        </w:rPr>
+        <w:t>['</w:t>
+      </w:r>
+      <w:proofErr w:type="spellStart"/>
+      <w:r>
+        <w:rPr>
+          <w:rFonts w:ascii="Arial" w:hAnsi="Arial" w:cs="Arial"/>
+          <w:color w:val="222222"/>
+          <w:sz w:val="23"/>
+          <w:szCs w:val="23"/>
+          <w:shd w:val="clear" w:color="auto" w:fill="FFFFFF"/>
+        </w:rPr>
+        <w:t>OSAuthent</w:t>
+      </w:r>
+      <w:proofErr w:type="spellEnd"/>
+      <w:r>
+        <w:rPr>
+          <w:rFonts w:ascii="Arial" w:hAnsi="Arial" w:cs="Arial"/>
+          <w:color w:val="222222"/>
+          <w:sz w:val="23"/>
+          <w:szCs w:val="23"/>
+          <w:shd w:val="clear" w:color="auto" w:fill="FFFFFF"/>
+        </w:rPr>
+        <w:t>']:= 'No';</w:t>
+      </w:r>
+    </w:p>
+    <w:p>
+      <w:pPr>
+        <w:spacing w:after="0" w:line="240" w:lineRule="auto"/>
+        <w:rPr>
+          <w:rFonts w:ascii="Arial" w:hAnsi="Arial" w:cs="Arial"/>
+          <w:color w:val="222222"/>
+          <w:sz w:val="23"/>
+          <w:szCs w:val="23"/>
+          <w:shd w:val="clear" w:color="auto" w:fill="FFFFFF"/>
+        </w:rPr>
+      </w:pPr>
+      <w:r>
+        <w:rPr>
+          <w:rFonts w:ascii="Arial" w:hAnsi="Arial" w:cs="Arial"/>
+          <w:color w:val="222222"/>
+          <w:sz w:val="23"/>
+          <w:szCs w:val="23"/>
+          <w:shd w:val="clear" w:color="auto" w:fill="FFFFFF"/>
+        </w:rPr>
+        <w:t xml:space="preserve">   </w:t>
+      </w:r>
+      <w:proofErr w:type="spellStart"/>
+      <w:proofErr w:type="gramStart"/>
+      <w:r>
+        <w:rPr>
+          <w:rFonts w:ascii="Arial" w:hAnsi="Arial" w:cs="Arial"/>
+          <w:color w:val="222222"/>
+          <w:sz w:val="23"/>
+          <w:szCs w:val="23"/>
+          <w:shd w:val="clear" w:color="auto" w:fill="FFFFFF"/>
+        </w:rPr>
+        <w:t>DMFD.FDConNFe.Params.Values</w:t>
+      </w:r>
+      <w:proofErr w:type="spellEnd"/>
+      <w:proofErr w:type="gramEnd"/>
+      <w:r>
+        <w:rPr>
+          <w:rFonts w:ascii="Arial" w:hAnsi="Arial" w:cs="Arial"/>
+          <w:color w:val="222222"/>
+          <w:sz w:val="23"/>
+          <w:szCs w:val="23"/>
+          <w:shd w:val="clear" w:color="auto" w:fill="FFFFFF"/>
+        </w:rPr>
+        <w:t>['MARS']      := 'Yes';</w:t>
+      </w:r>
+    </w:p>
+    <w:p>
+      <w:pPr>
+        <w:spacing w:after="0" w:line="240" w:lineRule="auto"/>
+        <w:rPr>
+          <w:rFonts w:ascii="Arial" w:hAnsi="Arial" w:cs="Arial"/>
+          <w:color w:val="222222"/>
+          <w:sz w:val="23"/>
+          <w:szCs w:val="23"/>
+          <w:shd w:val="clear" w:color="auto" w:fill="FFFFFF"/>
+        </w:rPr>
+      </w:pPr>
+      <w:r>
+        <w:rPr>
+          <w:rFonts w:ascii="Arial" w:hAnsi="Arial" w:cs="Arial"/>
+          <w:color w:val="222222"/>
+          <w:sz w:val="23"/>
+          <w:szCs w:val="23"/>
+          <w:shd w:val="clear" w:color="auto" w:fill="FFFFFF"/>
+        </w:rPr>
+        <w:t xml:space="preserve">   </w:t>
+      </w:r>
+      <w:proofErr w:type="spellStart"/>
+      <w:proofErr w:type="gramStart"/>
+      <w:r>
+        <w:rPr>
+          <w:rFonts w:ascii="Arial" w:hAnsi="Arial" w:cs="Arial"/>
+          <w:color w:val="222222"/>
+          <w:sz w:val="23"/>
+          <w:szCs w:val="23"/>
+          <w:shd w:val="clear" w:color="auto" w:fill="FFFFFF"/>
+        </w:rPr>
+        <w:t>DMFD.FDConNFe.Params.Values</w:t>
+      </w:r>
+      <w:proofErr w:type="spellEnd"/>
+      <w:proofErr w:type="gramEnd"/>
+      <w:r>
+        <w:rPr>
+          <w:rFonts w:ascii="Arial" w:hAnsi="Arial" w:cs="Arial"/>
+          <w:color w:val="222222"/>
+          <w:sz w:val="23"/>
+          <w:szCs w:val="23"/>
+          <w:shd w:val="clear" w:color="auto" w:fill="FFFFFF"/>
+        </w:rPr>
+        <w:t>['</w:t>
+      </w:r>
+      <w:proofErr w:type="spellStart"/>
+      <w:r>
+        <w:rPr>
+          <w:rFonts w:ascii="Arial" w:hAnsi="Arial" w:cs="Arial"/>
+          <w:color w:val="222222"/>
+          <w:sz w:val="23"/>
+          <w:szCs w:val="23"/>
+          <w:shd w:val="clear" w:color="auto" w:fill="FFFFFF"/>
+        </w:rPr>
+        <w:t>DriverID</w:t>
+      </w:r>
+      <w:proofErr w:type="spellEnd"/>
+      <w:r>
+        <w:rPr>
+          <w:rFonts w:ascii="Arial" w:hAnsi="Arial" w:cs="Arial"/>
+          <w:color w:val="222222"/>
+          <w:sz w:val="23"/>
+          <w:szCs w:val="23"/>
+          <w:shd w:val="clear" w:color="auto" w:fill="FFFFFF"/>
+        </w:rPr>
+        <w:t xml:space="preserve">']  := </w:t>
+      </w:r>
+      <w:proofErr w:type="spellStart"/>
+      <w:r>
+        <w:rPr>
+          <w:rFonts w:ascii="Arial" w:hAnsi="Arial" w:cs="Arial"/>
+          <w:color w:val="222222"/>
+          <w:sz w:val="23"/>
+          <w:szCs w:val="23"/>
+          <w:shd w:val="clear" w:color="auto" w:fill="FFFFFF"/>
+        </w:rPr>
+        <w:t>FrPar.cbb_DriverID_NFe.Text</w:t>
+      </w:r>
+      <w:proofErr w:type="spellEnd"/>
+      <w:r>
+        <w:rPr>
+          <w:rFonts w:ascii="Arial" w:hAnsi="Arial" w:cs="Arial"/>
+          <w:color w:val="222222"/>
+          <w:sz w:val="23"/>
+          <w:szCs w:val="23"/>
+          <w:shd w:val="clear" w:color="auto" w:fill="FFFFFF"/>
+        </w:rPr>
+        <w:t>;</w:t>
+      </w:r>
+    </w:p>
+    <w:p>
+      <w:pPr>
+        <w:spacing w:after="0" w:line="240" w:lineRule="auto"/>
+        <w:rPr>
+          <w:rFonts w:ascii="Arial" w:hAnsi="Arial" w:cs="Arial"/>
+          <w:color w:val="222222"/>
+          <w:sz w:val="23"/>
+          <w:szCs w:val="23"/>
+          <w:shd w:val="clear" w:color="auto" w:fill="FFFFFF"/>
+        </w:rPr>
+      </w:pPr>
+      <w:r>
+        <w:rPr>
+          <w:rFonts w:ascii="Arial" w:hAnsi="Arial" w:cs="Arial"/>
+          <w:color w:val="222222"/>
+          <w:sz w:val="23"/>
+          <w:szCs w:val="23"/>
+          <w:shd w:val="clear" w:color="auto" w:fill="FFFFFF"/>
+        </w:rPr>
+        <w:t xml:space="preserve">   </w:t>
+      </w:r>
+      <w:proofErr w:type="spellStart"/>
+      <w:proofErr w:type="gramStart"/>
+      <w:r>
+        <w:rPr>
+          <w:rFonts w:ascii="Arial" w:hAnsi="Arial" w:cs="Arial"/>
+          <w:color w:val="222222"/>
+          <w:sz w:val="23"/>
+          <w:szCs w:val="23"/>
+          <w:shd w:val="clear" w:color="auto" w:fill="FFFFFF"/>
+        </w:rPr>
+        <w:t>DMFD.FDConNFe.Params.Values</w:t>
+      </w:r>
+      <w:proofErr w:type="spellEnd"/>
+      <w:proofErr w:type="gramEnd"/>
+      <w:r>
+        <w:rPr>
+          <w:rFonts w:ascii="Arial" w:hAnsi="Arial" w:cs="Arial"/>
+          <w:color w:val="222222"/>
+          <w:sz w:val="23"/>
+          <w:szCs w:val="23"/>
+          <w:shd w:val="clear" w:color="auto" w:fill="FFFFFF"/>
+        </w:rPr>
+        <w:t>['</w:t>
+      </w:r>
+      <w:proofErr w:type="spellStart"/>
+      <w:r>
+        <w:rPr>
+          <w:rFonts w:ascii="Arial" w:hAnsi="Arial" w:cs="Arial"/>
+          <w:color w:val="222222"/>
+          <w:sz w:val="23"/>
+          <w:szCs w:val="23"/>
+          <w:shd w:val="clear" w:color="auto" w:fill="FFFFFF"/>
+        </w:rPr>
+        <w:t>Database</w:t>
+      </w:r>
+      <w:proofErr w:type="spellEnd"/>
+      <w:r>
+        <w:rPr>
+          <w:rFonts w:ascii="Arial" w:hAnsi="Arial" w:cs="Arial"/>
+          <w:color w:val="222222"/>
+          <w:sz w:val="23"/>
+          <w:szCs w:val="23"/>
+          <w:shd w:val="clear" w:color="auto" w:fill="FFFFFF"/>
+        </w:rPr>
+        <w:t xml:space="preserve">']  := </w:t>
+      </w:r>
+      <w:proofErr w:type="spellStart"/>
+      <w:r>
+        <w:rPr>
+          <w:rFonts w:ascii="Arial" w:hAnsi="Arial" w:cs="Arial"/>
+          <w:color w:val="222222"/>
+          <w:sz w:val="23"/>
+          <w:szCs w:val="23"/>
+          <w:shd w:val="clear" w:color="auto" w:fill="FFFFFF"/>
+        </w:rPr>
+        <w:t>FrPar.edt_Database_NFe.Text</w:t>
+      </w:r>
+      <w:proofErr w:type="spellEnd"/>
+      <w:r>
+        <w:rPr>
+          <w:rFonts w:ascii="Arial" w:hAnsi="Arial" w:cs="Arial"/>
+          <w:color w:val="222222"/>
+          <w:sz w:val="23"/>
+          <w:szCs w:val="23"/>
+          <w:shd w:val="clear" w:color="auto" w:fill="FFFFFF"/>
+        </w:rPr>
+        <w:t>;</w:t>
+      </w:r>
+    </w:p>
+    <w:p>
+      <w:pPr>
+        <w:spacing w:after="0" w:line="240" w:lineRule="auto"/>
+        <w:rPr>
+          <w:rFonts w:ascii="Arial" w:hAnsi="Arial" w:cs="Arial"/>
+          <w:color w:val="222222"/>
+          <w:sz w:val="23"/>
+          <w:szCs w:val="23"/>
+          <w:shd w:val="clear" w:color="auto" w:fill="FFFFFF"/>
+        </w:rPr>
+      </w:pPr>
+      <w:r>
+        <w:rPr>
+          <w:rFonts w:ascii="Arial" w:hAnsi="Arial" w:cs="Arial"/>
+          <w:color w:val="222222"/>
+          <w:sz w:val="23"/>
+          <w:szCs w:val="23"/>
+          <w:shd w:val="clear" w:color="auto" w:fill="FFFFFF"/>
+        </w:rPr>
+        <w:t xml:space="preserve">   </w:t>
+      </w:r>
+      <w:proofErr w:type="spellStart"/>
+      <w:proofErr w:type="gramStart"/>
+      <w:r>
+        <w:rPr>
+          <w:rFonts w:ascii="Arial" w:hAnsi="Arial" w:cs="Arial"/>
+          <w:color w:val="222222"/>
+          <w:sz w:val="23"/>
+          <w:szCs w:val="23"/>
+          <w:shd w:val="clear" w:color="auto" w:fill="FFFFFF"/>
+        </w:rPr>
+        <w:t>DMFD.FDConNFe.Params.Values</w:t>
+      </w:r>
+      <w:proofErr w:type="spellEnd"/>
+      <w:proofErr w:type="gramEnd"/>
+      <w:r>
+        <w:rPr>
+          <w:rFonts w:ascii="Arial" w:hAnsi="Arial" w:cs="Arial"/>
+          <w:color w:val="222222"/>
+          <w:sz w:val="23"/>
+          <w:szCs w:val="23"/>
+          <w:shd w:val="clear" w:color="auto" w:fill="FFFFFF"/>
+        </w:rPr>
+        <w:t xml:space="preserve">['Server'  ]  := </w:t>
+      </w:r>
+      <w:proofErr w:type="spellStart"/>
+      <w:r>
+        <w:rPr>
+          <w:rFonts w:ascii="Arial" w:hAnsi="Arial" w:cs="Arial"/>
+          <w:color w:val="222222"/>
+          <w:sz w:val="23"/>
+          <w:szCs w:val="23"/>
+          <w:shd w:val="clear" w:color="auto" w:fill="FFFFFF"/>
+        </w:rPr>
+        <w:t>FrPar.edt_Server_NFe.Text</w:t>
+      </w:r>
+      <w:proofErr w:type="spellEnd"/>
+      <w:r>
+        <w:rPr>
+          <w:rFonts w:ascii="Arial" w:hAnsi="Arial" w:cs="Arial"/>
+          <w:color w:val="222222"/>
+          <w:sz w:val="23"/>
+          <w:szCs w:val="23"/>
+          <w:shd w:val="clear" w:color="auto" w:fill="FFFFFF"/>
+        </w:rPr>
+        <w:t>;</w:t>
+      </w:r>
+    </w:p>
+    <w:p>
+      <w:pPr>
+        <w:spacing w:after="0" w:line="240" w:lineRule="auto"/>
+        <w:rPr>
+          <w:rFonts w:ascii="Arial" w:hAnsi="Arial" w:cs="Arial"/>
+          <w:color w:val="222222"/>
+          <w:sz w:val="23"/>
+          <w:szCs w:val="23"/>
+          <w:shd w:val="clear" w:color="auto" w:fill="FFFFFF"/>
+        </w:rPr>
+      </w:pPr>
+      <w:r>
+        <w:rPr>
+          <w:rFonts w:ascii="Arial" w:hAnsi="Arial" w:cs="Arial"/>
+          <w:color w:val="222222"/>
+          <w:sz w:val="23"/>
+          <w:szCs w:val="23"/>
+          <w:shd w:val="clear" w:color="auto" w:fill="FFFFFF"/>
+        </w:rPr>
+        <w:t xml:space="preserve">   </w:t>
+      </w:r>
+      <w:proofErr w:type="spellStart"/>
+      <w:r>
+        <w:rPr>
+          <w:rFonts w:ascii="Arial" w:hAnsi="Arial" w:cs="Arial"/>
+          <w:color w:val="222222"/>
+          <w:sz w:val="23"/>
+          <w:szCs w:val="23"/>
+          <w:shd w:val="clear" w:color="auto" w:fill="FFFFFF"/>
+        </w:rPr>
+        <w:t>if</w:t>
+      </w:r>
+      <w:proofErr w:type="spellEnd"/>
+      <w:r>
+        <w:rPr>
+          <w:rFonts w:ascii="Arial" w:hAnsi="Arial" w:cs="Arial"/>
+          <w:color w:val="222222"/>
+          <w:sz w:val="23"/>
+          <w:szCs w:val="23"/>
+          <w:shd w:val="clear" w:color="auto" w:fill="FFFFFF"/>
+        </w:rPr>
+        <w:t xml:space="preserve"> </w:t>
+      </w:r>
+      <w:proofErr w:type="spellStart"/>
+      <w:r>
+        <w:rPr>
+          <w:rFonts w:ascii="Arial" w:hAnsi="Arial" w:cs="Arial"/>
+          <w:color w:val="222222"/>
+          <w:sz w:val="23"/>
+          <w:szCs w:val="23"/>
+          <w:shd w:val="clear" w:color="auto" w:fill="FFFFFF"/>
+        </w:rPr>
+        <w:t>not</w:t>
+      </w:r>
+      <w:proofErr w:type="spellEnd"/>
+      <w:r>
+        <w:rPr>
+          <w:rFonts w:ascii="Arial" w:hAnsi="Arial" w:cs="Arial"/>
+          <w:color w:val="222222"/>
+          <w:sz w:val="23"/>
+          <w:szCs w:val="23"/>
+          <w:shd w:val="clear" w:color="auto" w:fill="FFFFFF"/>
+        </w:rPr>
+        <w:t xml:space="preserve"> </w:t>
+      </w:r>
+      <w:proofErr w:type="gramStart"/>
+      <w:r>
+        <w:rPr>
+          <w:rFonts w:ascii="Arial" w:hAnsi="Arial" w:cs="Arial"/>
+          <w:color w:val="222222"/>
+          <w:sz w:val="23"/>
+          <w:szCs w:val="23"/>
+          <w:shd w:val="clear" w:color="auto" w:fill="FFFFFF"/>
+        </w:rPr>
+        <w:t xml:space="preserve">( </w:t>
+      </w:r>
+      <w:proofErr w:type="spellStart"/>
+      <w:r>
+        <w:rPr>
+          <w:rFonts w:ascii="Arial" w:hAnsi="Arial" w:cs="Arial"/>
+          <w:color w:val="222222"/>
+          <w:sz w:val="23"/>
+          <w:szCs w:val="23"/>
+          <w:shd w:val="clear" w:color="auto" w:fill="FFFFFF"/>
+        </w:rPr>
+        <w:t>FrPar.OSAuthent</w:t>
+      </w:r>
+      <w:proofErr w:type="gramEnd"/>
+      <w:r>
+        <w:rPr>
+          <w:rFonts w:ascii="Arial" w:hAnsi="Arial" w:cs="Arial"/>
+          <w:color w:val="222222"/>
+          <w:sz w:val="23"/>
+          <w:szCs w:val="23"/>
+          <w:shd w:val="clear" w:color="auto" w:fill="FFFFFF"/>
+        </w:rPr>
+        <w:t>_NFe.Checked</w:t>
+      </w:r>
+      <w:proofErr w:type="spellEnd"/>
+      <w:r>
+        <w:rPr>
+          <w:rFonts w:ascii="Arial" w:hAnsi="Arial" w:cs="Arial"/>
+          <w:color w:val="222222"/>
+          <w:sz w:val="23"/>
+          <w:szCs w:val="23"/>
+          <w:shd w:val="clear" w:color="auto" w:fill="FFFFFF"/>
+        </w:rPr>
+        <w:t xml:space="preserve"> ) </w:t>
+      </w:r>
+      <w:proofErr w:type="spellStart"/>
+      <w:r>
+        <w:rPr>
+          <w:rFonts w:ascii="Arial" w:hAnsi="Arial" w:cs="Arial"/>
+          <w:color w:val="222222"/>
+          <w:sz w:val="23"/>
+          <w:szCs w:val="23"/>
+          <w:shd w:val="clear" w:color="auto" w:fill="FFFFFF"/>
+        </w:rPr>
+        <w:t>then</w:t>
+      </w:r>
+      <w:proofErr w:type="spellEnd"/>
+    </w:p>
+    <w:p>
+      <w:pPr>
+        <w:spacing w:after="0" w:line="240" w:lineRule="auto"/>
+        <w:rPr>
+          <w:rFonts w:ascii="Arial" w:hAnsi="Arial" w:cs="Arial"/>
+          <w:color w:val="222222"/>
+          <w:sz w:val="23"/>
+          <w:szCs w:val="23"/>
+          <w:shd w:val="clear" w:color="auto" w:fill="FFFFFF"/>
+        </w:rPr>
+      </w:pPr>
+      <w:r>
+        <w:rPr>
+          <w:rFonts w:ascii="Arial" w:hAnsi="Arial" w:cs="Arial"/>
+          <w:color w:val="222222"/>
+          <w:sz w:val="23"/>
+          <w:szCs w:val="23"/>
+          <w:shd w:val="clear" w:color="auto" w:fill="FFFFFF"/>
+        </w:rPr>
+        <w:t xml:space="preserve">    </w:t>
+      </w:r>
+      <w:proofErr w:type="spellStart"/>
+      <w:r>
+        <w:rPr>
+          <w:rFonts w:ascii="Arial" w:hAnsi="Arial" w:cs="Arial"/>
+          <w:color w:val="222222"/>
+          <w:sz w:val="23"/>
+          <w:szCs w:val="23"/>
+          <w:shd w:val="clear" w:color="auto" w:fill="FFFFFF"/>
+        </w:rPr>
+        <w:t>begin</w:t>
+      </w:r>
+      <w:proofErr w:type="spellEnd"/>
+    </w:p>
+    <w:p>
+      <w:pPr>
+        <w:spacing w:after="0" w:line="240" w:lineRule="auto"/>
+        <w:rPr>
+          <w:rFonts w:ascii="Arial" w:hAnsi="Arial" w:cs="Arial"/>
+          <w:color w:val="222222"/>
+          <w:sz w:val="23"/>
+          <w:szCs w:val="23"/>
+          <w:shd w:val="clear" w:color="auto" w:fill="FFFFFF"/>
+        </w:rPr>
+      </w:pPr>
+      <w:r>
+        <w:rPr>
+          <w:rFonts w:ascii="Arial" w:hAnsi="Arial" w:cs="Arial"/>
+          <w:color w:val="222222"/>
+          <w:sz w:val="23"/>
+          <w:szCs w:val="23"/>
+          <w:shd w:val="clear" w:color="auto" w:fill="FFFFFF"/>
+        </w:rPr>
+        <w:t xml:space="preserve">     </w:t>
+      </w:r>
+      <w:proofErr w:type="spellStart"/>
+      <w:proofErr w:type="gramStart"/>
+      <w:r>
+        <w:rPr>
+          <w:rFonts w:ascii="Arial" w:hAnsi="Arial" w:cs="Arial"/>
+          <w:color w:val="222222"/>
+          <w:sz w:val="23"/>
+          <w:szCs w:val="23"/>
+          <w:shd w:val="clear" w:color="auto" w:fill="FFFFFF"/>
+        </w:rPr>
+        <w:t>DMFD.FDConNFe.Params.Values</w:t>
+      </w:r>
+      <w:proofErr w:type="spellEnd"/>
+      <w:proofErr w:type="gramEnd"/>
+      <w:r>
+        <w:rPr>
+          <w:rFonts w:ascii="Arial" w:hAnsi="Arial" w:cs="Arial"/>
+          <w:color w:val="222222"/>
+          <w:sz w:val="23"/>
+          <w:szCs w:val="23"/>
+          <w:shd w:val="clear" w:color="auto" w:fill="FFFFFF"/>
+        </w:rPr>
+        <w:t>['</w:t>
+      </w:r>
+      <w:proofErr w:type="spellStart"/>
+      <w:r>
+        <w:rPr>
+          <w:rFonts w:ascii="Arial" w:hAnsi="Arial" w:cs="Arial"/>
+          <w:color w:val="222222"/>
+          <w:sz w:val="23"/>
+          <w:szCs w:val="23"/>
+          <w:shd w:val="clear" w:color="auto" w:fill="FFFFFF"/>
+        </w:rPr>
+        <w:t>UserName</w:t>
+      </w:r>
+      <w:proofErr w:type="spellEnd"/>
+      <w:r>
+        <w:rPr>
+          <w:rFonts w:ascii="Arial" w:hAnsi="Arial" w:cs="Arial"/>
+          <w:color w:val="222222"/>
+          <w:sz w:val="23"/>
+          <w:szCs w:val="23"/>
+          <w:shd w:val="clear" w:color="auto" w:fill="FFFFFF"/>
+        </w:rPr>
+        <w:t xml:space="preserve">']:= </w:t>
+      </w:r>
+      <w:proofErr w:type="spellStart"/>
+      <w:r>
+        <w:rPr>
+          <w:rFonts w:ascii="Arial" w:hAnsi="Arial" w:cs="Arial"/>
+          <w:color w:val="222222"/>
+          <w:sz w:val="23"/>
+          <w:szCs w:val="23"/>
+          <w:shd w:val="clear" w:color="auto" w:fill="FFFFFF"/>
+        </w:rPr>
+        <w:t>FrPar.edt_UserName_NFe.Text</w:t>
+      </w:r>
+      <w:proofErr w:type="spellEnd"/>
+      <w:r>
+        <w:rPr>
+          <w:rFonts w:ascii="Arial" w:hAnsi="Arial" w:cs="Arial"/>
+          <w:color w:val="222222"/>
+          <w:sz w:val="23"/>
+          <w:szCs w:val="23"/>
+          <w:shd w:val="clear" w:color="auto" w:fill="FFFFFF"/>
+        </w:rPr>
+        <w:t>;</w:t>
+      </w:r>
+    </w:p>
+    <w:p>
+      <w:pPr>
+        <w:spacing w:after="0" w:line="240" w:lineRule="auto"/>
+        <w:rPr>
+          <w:rFonts w:ascii="Arial" w:hAnsi="Arial" w:cs="Arial"/>
+          <w:color w:val="222222"/>
+          <w:sz w:val="23"/>
+          <w:szCs w:val="23"/>
+          <w:shd w:val="clear" w:color="auto" w:fill="FFFFFF"/>
+        </w:rPr>
+      </w:pPr>
+      <w:r>
+        <w:rPr>
+          <w:rFonts w:ascii="Arial" w:hAnsi="Arial" w:cs="Arial"/>
+          <w:color w:val="222222"/>
+          <w:sz w:val="23"/>
+          <w:szCs w:val="23"/>
+          <w:shd w:val="clear" w:color="auto" w:fill="FFFFFF"/>
+        </w:rPr>
+        <w:t xml:space="preserve">     </w:t>
+      </w:r>
+      <w:proofErr w:type="spellStart"/>
+      <w:proofErr w:type="gramStart"/>
+      <w:r>
+        <w:rPr>
+          <w:rFonts w:ascii="Arial" w:hAnsi="Arial" w:cs="Arial"/>
+          <w:color w:val="222222"/>
+          <w:sz w:val="23"/>
+          <w:szCs w:val="23"/>
+          <w:shd w:val="clear" w:color="auto" w:fill="FFFFFF"/>
+        </w:rPr>
+        <w:t>DMFD.FDConNFe.Params.Values</w:t>
+      </w:r>
+      <w:proofErr w:type="spellEnd"/>
+      <w:proofErr w:type="gramEnd"/>
+      <w:r>
+        <w:rPr>
+          <w:rFonts w:ascii="Arial" w:hAnsi="Arial" w:cs="Arial"/>
+          <w:color w:val="222222"/>
+          <w:sz w:val="23"/>
+          <w:szCs w:val="23"/>
+          <w:shd w:val="clear" w:color="auto" w:fill="FFFFFF"/>
+        </w:rPr>
+        <w:t>['</w:t>
+      </w:r>
+      <w:proofErr w:type="spellStart"/>
+      <w:r>
+        <w:rPr>
+          <w:rFonts w:ascii="Arial" w:hAnsi="Arial" w:cs="Arial"/>
+          <w:color w:val="222222"/>
+          <w:sz w:val="23"/>
+          <w:szCs w:val="23"/>
+          <w:shd w:val="clear" w:color="auto" w:fill="FFFFFF"/>
+        </w:rPr>
+        <w:t>Password</w:t>
+      </w:r>
+      <w:proofErr w:type="spellEnd"/>
+      <w:r>
+        <w:rPr>
+          <w:rFonts w:ascii="Arial" w:hAnsi="Arial" w:cs="Arial"/>
+          <w:color w:val="222222"/>
+          <w:sz w:val="23"/>
+          <w:szCs w:val="23"/>
+          <w:shd w:val="clear" w:color="auto" w:fill="FFFFFF"/>
+        </w:rPr>
+        <w:t xml:space="preserve">']:= </w:t>
+      </w:r>
+      <w:proofErr w:type="spellStart"/>
+      <w:r>
+        <w:rPr>
+          <w:rFonts w:ascii="Arial" w:hAnsi="Arial" w:cs="Arial"/>
+          <w:color w:val="222222"/>
+          <w:sz w:val="23"/>
+          <w:szCs w:val="23"/>
+          <w:shd w:val="clear" w:color="auto" w:fill="FFFFFF"/>
+        </w:rPr>
+        <w:t>FrPar.edt_Password_NFe.Text</w:t>
+      </w:r>
+      <w:proofErr w:type="spellEnd"/>
+      <w:r>
+        <w:rPr>
+          <w:rFonts w:ascii="Arial" w:hAnsi="Arial" w:cs="Arial"/>
+          <w:color w:val="222222"/>
+          <w:sz w:val="23"/>
+          <w:szCs w:val="23"/>
+          <w:shd w:val="clear" w:color="auto" w:fill="FFFFFF"/>
+        </w:rPr>
+        <w:t>;</w:t>
+      </w:r>
+    </w:p>
+    <w:p>
+      <w:pPr>
+        <w:spacing w:after="0" w:line="240" w:lineRule="auto"/>
+        <w:rPr>
+          <w:rFonts w:ascii="Arial" w:hAnsi="Arial" w:cs="Arial"/>
+          <w:color w:val="222222"/>
+          <w:sz w:val="23"/>
+          <w:szCs w:val="23"/>
+          <w:shd w:val="clear" w:color="auto" w:fill="FFFFFF"/>
+        </w:rPr>
+      </w:pPr>
+      <w:r>
+        <w:rPr>
+          <w:rFonts w:ascii="Arial" w:hAnsi="Arial" w:cs="Arial"/>
+          <w:color w:val="222222"/>
+          <w:sz w:val="23"/>
+          <w:szCs w:val="23"/>
+          <w:shd w:val="clear" w:color="auto" w:fill="FFFFFF"/>
+        </w:rPr>
+        <w:t xml:space="preserve">    </w:t>
+      </w:r>
+      <w:proofErr w:type="spellStart"/>
+      <w:r>
+        <w:rPr>
+          <w:rFonts w:ascii="Arial" w:hAnsi="Arial" w:cs="Arial"/>
+          <w:color w:val="222222"/>
+          <w:sz w:val="23"/>
+          <w:szCs w:val="23"/>
+          <w:shd w:val="clear" w:color="auto" w:fill="FFFFFF"/>
+        </w:rPr>
+        <w:t>end</w:t>
+      </w:r>
+      <w:proofErr w:type="spellEnd"/>
+      <w:r>
+        <w:rPr>
+          <w:rFonts w:ascii="Arial" w:hAnsi="Arial" w:cs="Arial"/>
+          <w:color w:val="222222"/>
+          <w:sz w:val="23"/>
+          <w:szCs w:val="23"/>
+          <w:shd w:val="clear" w:color="auto" w:fill="FFFFFF"/>
+        </w:rPr>
+        <w:t>;</w:t>
+      </w:r>
+    </w:p>
+    <w:p>
+      <w:pPr>
+        <w:spacing w:after="0" w:line="240" w:lineRule="auto"/>
+        <w:rPr>
+          <w:rFonts w:ascii="Arial" w:hAnsi="Arial" w:cs="Arial"/>
+          <w:color w:val="222222"/>
+          <w:sz w:val="23"/>
+          <w:szCs w:val="23"/>
+          <w:shd w:val="clear" w:color="auto" w:fill="FFFFFF"/>
+        </w:rPr>
+      </w:pPr>
+    </w:p>
+    <w:p>
+      <w:pPr>
+        <w:spacing w:after="0" w:line="240" w:lineRule="auto"/>
+        <w:rPr>
+          <w:rFonts w:ascii="Arial" w:hAnsi="Arial" w:cs="Arial"/>
+          <w:color w:val="222222"/>
+          <w:sz w:val="23"/>
+          <w:szCs w:val="23"/>
+          <w:shd w:val="clear" w:color="auto" w:fill="FFFFFF"/>
+        </w:rPr>
+      </w:pPr>
+      <w:r>
+        <w:rPr>
+          <w:rFonts w:ascii="Arial" w:hAnsi="Arial" w:cs="Arial"/>
+          <w:color w:val="222222"/>
+          <w:sz w:val="23"/>
+          <w:szCs w:val="23"/>
+          <w:shd w:val="clear" w:color="auto" w:fill="FFFFFF"/>
+        </w:rPr>
+        <w:t xml:space="preserve">   </w:t>
+      </w:r>
+      <w:proofErr w:type="spellStart"/>
+      <w:r>
+        <w:rPr>
+          <w:rFonts w:ascii="Arial" w:hAnsi="Arial" w:cs="Arial"/>
+          <w:color w:val="222222"/>
+          <w:sz w:val="23"/>
+          <w:szCs w:val="23"/>
+          <w:shd w:val="clear" w:color="auto" w:fill="FFFFFF"/>
+        </w:rPr>
+        <w:t>try</w:t>
+      </w:r>
+      <w:proofErr w:type="spellEnd"/>
+    </w:p>
+    <w:p>
+      <w:pPr>
+        <w:spacing w:after="0" w:line="240" w:lineRule="auto"/>
+        <w:rPr>
+          <w:rFonts w:ascii="Arial" w:hAnsi="Arial" w:cs="Arial"/>
+          <w:color w:val="222222"/>
+          <w:sz w:val="23"/>
+          <w:szCs w:val="23"/>
+          <w:shd w:val="clear" w:color="auto" w:fill="FFFFFF"/>
+        </w:rPr>
+      </w:pPr>
+    </w:p>
+    <w:p>
+      <w:pPr>
+        <w:spacing w:after="0" w:line="240" w:lineRule="auto"/>
+        <w:rPr>
+          <w:rFonts w:ascii="Arial" w:hAnsi="Arial" w:cs="Arial"/>
+          <w:color w:val="222222"/>
+          <w:sz w:val="23"/>
+          <w:szCs w:val="23"/>
+          <w:shd w:val="clear" w:color="auto" w:fill="FFFFFF"/>
+        </w:rPr>
+      </w:pPr>
+      <w:r>
+        <w:rPr>
+          <w:rFonts w:ascii="Arial" w:hAnsi="Arial" w:cs="Arial"/>
+          <w:color w:val="222222"/>
+          <w:sz w:val="23"/>
+          <w:szCs w:val="23"/>
+          <w:shd w:val="clear" w:color="auto" w:fill="FFFFFF"/>
+        </w:rPr>
+        <w:t xml:space="preserve">    </w:t>
+      </w:r>
+      <w:proofErr w:type="spellStart"/>
+      <w:proofErr w:type="gramStart"/>
+      <w:r>
+        <w:rPr>
+          <w:rFonts w:ascii="Arial" w:hAnsi="Arial" w:cs="Arial"/>
+          <w:color w:val="222222"/>
+          <w:sz w:val="23"/>
+          <w:szCs w:val="23"/>
+          <w:shd w:val="clear" w:color="auto" w:fill="FFFFFF"/>
+        </w:rPr>
+        <w:t>DMFD.FDConNFe.Connected</w:t>
+      </w:r>
+      <w:proofErr w:type="spellEnd"/>
+      <w:proofErr w:type="gramEnd"/>
+      <w:r>
+        <w:rPr>
+          <w:rFonts w:ascii="Arial" w:hAnsi="Arial" w:cs="Arial"/>
+          <w:color w:val="222222"/>
+          <w:sz w:val="23"/>
+          <w:szCs w:val="23"/>
+          <w:shd w:val="clear" w:color="auto" w:fill="FFFFFF"/>
+        </w:rPr>
+        <w:t xml:space="preserve">                  := </w:t>
+      </w:r>
+      <w:proofErr w:type="spellStart"/>
+      <w:r>
+        <w:rPr>
+          <w:rFonts w:ascii="Arial" w:hAnsi="Arial" w:cs="Arial"/>
+          <w:color w:val="222222"/>
+          <w:sz w:val="23"/>
+          <w:szCs w:val="23"/>
+          <w:shd w:val="clear" w:color="auto" w:fill="FFFFFF"/>
+        </w:rPr>
+        <w:t>FrPar.chk_Connected_NFe.Checked</w:t>
+      </w:r>
+      <w:proofErr w:type="spellEnd"/>
+      <w:r>
+        <w:rPr>
+          <w:rFonts w:ascii="Arial" w:hAnsi="Arial" w:cs="Arial"/>
+          <w:color w:val="222222"/>
+          <w:sz w:val="23"/>
+          <w:szCs w:val="23"/>
+          <w:shd w:val="clear" w:color="auto" w:fill="FFFFFF"/>
+        </w:rPr>
+        <w:t>;</w:t>
+      </w:r>
+    </w:p>
+    <w:p>
+      <w:pPr>
+        <w:spacing w:after="0" w:line="240" w:lineRule="auto"/>
+        <w:rPr>
+          <w:rFonts w:ascii="Arial" w:hAnsi="Arial" w:cs="Arial"/>
+          <w:color w:val="222222"/>
+          <w:sz w:val="23"/>
+          <w:szCs w:val="23"/>
+          <w:shd w:val="clear" w:color="auto" w:fill="FFFFFF"/>
+        </w:rPr>
+      </w:pPr>
+    </w:p>
+    <w:p>
+      <w:pPr>
+        <w:spacing w:after="0" w:line="240" w:lineRule="auto"/>
+        <w:rPr>
+          <w:rFonts w:ascii="Arial" w:hAnsi="Arial" w:cs="Arial"/>
+          <w:color w:val="222222"/>
+          <w:sz w:val="23"/>
+          <w:szCs w:val="23"/>
+          <w:shd w:val="clear" w:color="auto" w:fill="FFFFFF"/>
+        </w:rPr>
+      </w:pPr>
+      <w:r>
+        <w:rPr>
+          <w:rFonts w:ascii="Arial" w:hAnsi="Arial" w:cs="Arial"/>
+          <w:color w:val="222222"/>
+          <w:sz w:val="23"/>
+          <w:szCs w:val="23"/>
+          <w:shd w:val="clear" w:color="auto" w:fill="FFFFFF"/>
+        </w:rPr>
+        <w:t xml:space="preserve">    DMFD.FDQuery</w:t>
+      </w:r>
+      <w:proofErr w:type="gramStart"/>
+      <w:r>
+        <w:rPr>
+          <w:rFonts w:ascii="Arial" w:hAnsi="Arial" w:cs="Arial"/>
+          <w:color w:val="222222"/>
+          <w:sz w:val="23"/>
+          <w:szCs w:val="23"/>
+          <w:shd w:val="clear" w:color="auto" w:fill="FFFFFF"/>
+        </w:rPr>
+        <w:t>4.Close</w:t>
+      </w:r>
+      <w:proofErr w:type="gramEnd"/>
+      <w:r>
+        <w:rPr>
+          <w:rFonts w:ascii="Arial" w:hAnsi="Arial" w:cs="Arial"/>
+          <w:color w:val="222222"/>
+          <w:sz w:val="23"/>
+          <w:szCs w:val="23"/>
+          <w:shd w:val="clear" w:color="auto" w:fill="FFFFFF"/>
+        </w:rPr>
+        <w:t>;</w:t>
+      </w:r>
+    </w:p>
+    <w:p>
+      <w:pPr>
+        <w:spacing w:after="0" w:line="240" w:lineRule="auto"/>
+        <w:rPr>
+          <w:rFonts w:ascii="Arial" w:hAnsi="Arial" w:cs="Arial"/>
+          <w:color w:val="222222"/>
+          <w:sz w:val="23"/>
+          <w:szCs w:val="23"/>
+          <w:shd w:val="clear" w:color="auto" w:fill="FFFFFF"/>
+        </w:rPr>
+      </w:pPr>
+      <w:r>
+        <w:rPr>
+          <w:rFonts w:ascii="Arial" w:hAnsi="Arial" w:cs="Arial"/>
+          <w:color w:val="222222"/>
+          <w:sz w:val="23"/>
+          <w:szCs w:val="23"/>
+          <w:shd w:val="clear" w:color="auto" w:fill="FFFFFF"/>
+        </w:rPr>
+        <w:t xml:space="preserve">    DMFD.FDQuery4.SQL.Clear;</w:t>
+      </w:r>
+    </w:p>
+    <w:p>
+      <w:pPr>
+        <w:spacing w:after="0" w:line="240" w:lineRule="auto"/>
+        <w:rPr>
+          <w:rFonts w:ascii="Arial" w:hAnsi="Arial" w:cs="Arial"/>
+          <w:color w:val="222222"/>
+          <w:sz w:val="23"/>
+          <w:szCs w:val="23"/>
+          <w:shd w:val="clear" w:color="auto" w:fill="FFFFFF"/>
+        </w:rPr>
+      </w:pPr>
+      <w:r>
+        <w:rPr>
+          <w:rFonts w:ascii="Arial" w:hAnsi="Arial" w:cs="Arial"/>
+          <w:color w:val="222222"/>
+          <w:sz w:val="23"/>
+          <w:szCs w:val="23"/>
+          <w:shd w:val="clear" w:color="auto" w:fill="FFFFFF"/>
+        </w:rPr>
+        <w:t xml:space="preserve">    DMFD.FDQuery4.SQL.Add</w:t>
+      </w:r>
+      <w:proofErr w:type="gramStart"/>
+      <w:r>
+        <w:rPr>
+          <w:rFonts w:ascii="Arial" w:hAnsi="Arial" w:cs="Arial"/>
+          <w:color w:val="222222"/>
+          <w:sz w:val="23"/>
+          <w:szCs w:val="23"/>
+          <w:shd w:val="clear" w:color="auto" w:fill="FFFFFF"/>
+        </w:rPr>
+        <w:t>( '</w:t>
+      </w:r>
+      <w:proofErr w:type="spellStart"/>
+      <w:proofErr w:type="gramEnd"/>
+      <w:r>
+        <w:rPr>
+          <w:rFonts w:ascii="Arial" w:hAnsi="Arial" w:cs="Arial"/>
+          <w:color w:val="222222"/>
+          <w:sz w:val="23"/>
+          <w:szCs w:val="23"/>
+          <w:shd w:val="clear" w:color="auto" w:fill="FFFFFF"/>
+        </w:rPr>
+        <w:t>select</w:t>
+      </w:r>
+      <w:proofErr w:type="spellEnd"/>
+      <w:r>
+        <w:rPr>
+          <w:rFonts w:ascii="Arial" w:hAnsi="Arial" w:cs="Arial"/>
+          <w:color w:val="222222"/>
+          <w:sz w:val="23"/>
+          <w:szCs w:val="23"/>
+          <w:shd w:val="clear" w:color="auto" w:fill="FFFFFF"/>
+        </w:rPr>
+        <w:t xml:space="preserve"> * </w:t>
+      </w:r>
+      <w:proofErr w:type="spellStart"/>
+      <w:r>
+        <w:rPr>
+          <w:rFonts w:ascii="Arial" w:hAnsi="Arial" w:cs="Arial"/>
+          <w:color w:val="222222"/>
+          <w:sz w:val="23"/>
+          <w:szCs w:val="23"/>
+          <w:shd w:val="clear" w:color="auto" w:fill="FFFFFF"/>
+        </w:rPr>
+        <w:t>from</w:t>
+      </w:r>
+      <w:proofErr w:type="spellEnd"/>
+      <w:r>
+        <w:rPr>
+          <w:rFonts w:ascii="Arial" w:hAnsi="Arial" w:cs="Arial"/>
+          <w:color w:val="222222"/>
+          <w:sz w:val="23"/>
+          <w:szCs w:val="23"/>
+          <w:shd w:val="clear" w:color="auto" w:fill="FFFFFF"/>
+        </w:rPr>
+        <w:t xml:space="preserve"> emitente            ' );</w:t>
+      </w:r>
+    </w:p>
+    <w:p>
+      <w:pPr>
+        <w:spacing w:after="0" w:line="240" w:lineRule="auto"/>
+        <w:rPr>
+          <w:rFonts w:ascii="Arial" w:hAnsi="Arial" w:cs="Arial"/>
+          <w:color w:val="222222"/>
+          <w:sz w:val="23"/>
+          <w:szCs w:val="23"/>
+          <w:shd w:val="clear" w:color="auto" w:fill="FFFFFF"/>
+        </w:rPr>
+      </w:pPr>
+      <w:r>
+        <w:rPr>
+          <w:rFonts w:ascii="Arial" w:hAnsi="Arial" w:cs="Arial"/>
+          <w:color w:val="222222"/>
+          <w:sz w:val="23"/>
+          <w:szCs w:val="23"/>
+          <w:shd w:val="clear" w:color="auto" w:fill="FFFFFF"/>
+        </w:rPr>
+        <w:t xml:space="preserve">    DMFD.FDQuery4.SQL.Add</w:t>
+      </w:r>
+      <w:proofErr w:type="gramStart"/>
+      <w:r>
+        <w:rPr>
+          <w:rFonts w:ascii="Arial" w:hAnsi="Arial" w:cs="Arial"/>
+          <w:color w:val="222222"/>
+          <w:sz w:val="23"/>
+          <w:szCs w:val="23"/>
+          <w:shd w:val="clear" w:color="auto" w:fill="FFFFFF"/>
+        </w:rPr>
+        <w:t>( '</w:t>
+      </w:r>
+      <w:proofErr w:type="gramEnd"/>
+      <w:r>
+        <w:rPr>
+          <w:rFonts w:ascii="Arial" w:hAnsi="Arial" w:cs="Arial"/>
+          <w:color w:val="222222"/>
+          <w:sz w:val="23"/>
+          <w:szCs w:val="23"/>
+          <w:shd w:val="clear" w:color="auto" w:fill="FFFFFF"/>
+        </w:rPr>
+        <w:t xml:space="preserve"> </w:t>
+      </w:r>
+      <w:proofErr w:type="spellStart"/>
+      <w:r>
+        <w:rPr>
+          <w:rFonts w:ascii="Arial" w:hAnsi="Arial" w:cs="Arial"/>
+          <w:color w:val="222222"/>
+          <w:sz w:val="23"/>
+          <w:szCs w:val="23"/>
+          <w:shd w:val="clear" w:color="auto" w:fill="FFFFFF"/>
+        </w:rPr>
+        <w:t>where</w:t>
+      </w:r>
+      <w:proofErr w:type="spellEnd"/>
+      <w:r>
+        <w:rPr>
+          <w:rFonts w:ascii="Arial" w:hAnsi="Arial" w:cs="Arial"/>
+          <w:color w:val="222222"/>
+          <w:sz w:val="23"/>
+          <w:szCs w:val="23"/>
+          <w:shd w:val="clear" w:color="auto" w:fill="FFFFFF"/>
+        </w:rPr>
+        <w:t xml:space="preserve"> </w:t>
+      </w:r>
+      <w:proofErr w:type="spellStart"/>
+      <w:r>
+        <w:rPr>
+          <w:rFonts w:ascii="Arial" w:hAnsi="Arial" w:cs="Arial"/>
+          <w:color w:val="222222"/>
+          <w:sz w:val="23"/>
+          <w:szCs w:val="23"/>
+          <w:shd w:val="clear" w:color="auto" w:fill="FFFFFF"/>
+        </w:rPr>
+        <w:t>codigo_loja</w:t>
+      </w:r>
+      <w:proofErr w:type="spellEnd"/>
+      <w:r>
+        <w:rPr>
+          <w:rFonts w:ascii="Arial" w:hAnsi="Arial" w:cs="Arial"/>
+          <w:color w:val="222222"/>
+          <w:sz w:val="23"/>
+          <w:szCs w:val="23"/>
+          <w:shd w:val="clear" w:color="auto" w:fill="FFFFFF"/>
+        </w:rPr>
+        <w:t xml:space="preserve"> =:</w:t>
+      </w:r>
+      <w:proofErr w:type="spellStart"/>
+      <w:r>
+        <w:rPr>
+          <w:rFonts w:ascii="Arial" w:hAnsi="Arial" w:cs="Arial"/>
+          <w:color w:val="222222"/>
+          <w:sz w:val="23"/>
+          <w:szCs w:val="23"/>
+          <w:shd w:val="clear" w:color="auto" w:fill="FFFFFF"/>
+        </w:rPr>
+        <w:t>codigo_loja</w:t>
+      </w:r>
+      <w:proofErr w:type="spellEnd"/>
+      <w:r>
+        <w:rPr>
+          <w:rFonts w:ascii="Arial" w:hAnsi="Arial" w:cs="Arial"/>
+          <w:color w:val="222222"/>
+          <w:sz w:val="23"/>
+          <w:szCs w:val="23"/>
+          <w:shd w:val="clear" w:color="auto" w:fill="FFFFFF"/>
+        </w:rPr>
+        <w:t xml:space="preserve">  ' );</w:t>
+      </w:r>
+    </w:p>
+    <w:p>
+      <w:pPr>
+        <w:spacing w:after="0" w:line="240" w:lineRule="auto"/>
+        <w:rPr>
+          <w:rFonts w:ascii="Arial" w:hAnsi="Arial" w:cs="Arial"/>
+          <w:color w:val="222222"/>
+          <w:sz w:val="23"/>
+          <w:szCs w:val="23"/>
+          <w:shd w:val="clear" w:color="auto" w:fill="FFFFFF"/>
+        </w:rPr>
+      </w:pPr>
+      <w:r>
+        <w:rPr>
+          <w:rFonts w:ascii="Arial" w:hAnsi="Arial" w:cs="Arial"/>
+          <w:color w:val="222222"/>
+          <w:sz w:val="23"/>
+          <w:szCs w:val="23"/>
+          <w:shd w:val="clear" w:color="auto" w:fill="FFFFFF"/>
+        </w:rPr>
+        <w:t xml:space="preserve">    DMFD.FDQuery</w:t>
+      </w:r>
+      <w:proofErr w:type="gramStart"/>
+      <w:r>
+        <w:rPr>
+          <w:rFonts w:ascii="Arial" w:hAnsi="Arial" w:cs="Arial"/>
+          <w:color w:val="222222"/>
+          <w:sz w:val="23"/>
+          <w:szCs w:val="23"/>
+          <w:shd w:val="clear" w:color="auto" w:fill="FFFFFF"/>
+        </w:rPr>
+        <w:t>4.ParamByName</w:t>
+      </w:r>
+      <w:proofErr w:type="gramEnd"/>
+      <w:r>
+        <w:rPr>
+          <w:rFonts w:ascii="Arial" w:hAnsi="Arial" w:cs="Arial"/>
+          <w:color w:val="222222"/>
+          <w:sz w:val="23"/>
+          <w:szCs w:val="23"/>
+          <w:shd w:val="clear" w:color="auto" w:fill="FFFFFF"/>
+        </w:rPr>
+        <w:t>('</w:t>
+      </w:r>
+      <w:proofErr w:type="spellStart"/>
+      <w:r>
+        <w:rPr>
+          <w:rFonts w:ascii="Arial" w:hAnsi="Arial" w:cs="Arial"/>
+          <w:color w:val="222222"/>
+          <w:sz w:val="23"/>
+          <w:szCs w:val="23"/>
+          <w:shd w:val="clear" w:color="auto" w:fill="FFFFFF"/>
+        </w:rPr>
+        <w:t>codigo_loja</w:t>
+      </w:r>
+      <w:proofErr w:type="spellEnd"/>
+      <w:r>
+        <w:rPr>
+          <w:rFonts w:ascii="Arial" w:hAnsi="Arial" w:cs="Arial"/>
+          <w:color w:val="222222"/>
+          <w:sz w:val="23"/>
+          <w:szCs w:val="23"/>
+          <w:shd w:val="clear" w:color="auto" w:fill="FFFFFF"/>
+        </w:rPr>
+        <w:t>').</w:t>
+      </w:r>
+      <w:proofErr w:type="spellStart"/>
+      <w:r>
+        <w:rPr>
+          <w:rFonts w:ascii="Arial" w:hAnsi="Arial" w:cs="Arial"/>
+          <w:color w:val="222222"/>
+          <w:sz w:val="23"/>
+          <w:szCs w:val="23"/>
+          <w:shd w:val="clear" w:color="auto" w:fill="FFFFFF"/>
+        </w:rPr>
+        <w:t>AsInteger</w:t>
+      </w:r>
+      <w:proofErr w:type="spellEnd"/>
+      <w:r>
+        <w:rPr>
+          <w:rFonts w:ascii="Arial" w:hAnsi="Arial" w:cs="Arial"/>
+          <w:color w:val="222222"/>
+          <w:sz w:val="23"/>
+          <w:szCs w:val="23"/>
+          <w:shd w:val="clear" w:color="auto" w:fill="FFFFFF"/>
+        </w:rPr>
+        <w:t xml:space="preserve"> := </w:t>
+      </w:r>
+      <w:proofErr w:type="spellStart"/>
+      <w:r>
+        <w:rPr>
+          <w:rFonts w:ascii="Arial" w:hAnsi="Arial" w:cs="Arial"/>
+          <w:color w:val="222222"/>
+          <w:sz w:val="23"/>
+          <w:szCs w:val="23"/>
+          <w:shd w:val="clear" w:color="auto" w:fill="FFFFFF"/>
+        </w:rPr>
+        <w:t>StrToIntDef</w:t>
+      </w:r>
+      <w:proofErr w:type="spellEnd"/>
+      <w:r>
+        <w:rPr>
+          <w:rFonts w:ascii="Arial" w:hAnsi="Arial" w:cs="Arial"/>
+          <w:color w:val="222222"/>
+          <w:sz w:val="23"/>
+          <w:szCs w:val="23"/>
+          <w:shd w:val="clear" w:color="auto" w:fill="FFFFFF"/>
+        </w:rPr>
+        <w:t>(</w:t>
+      </w:r>
+      <w:proofErr w:type="spellStart"/>
+      <w:r>
+        <w:rPr>
+          <w:rFonts w:ascii="Arial" w:hAnsi="Arial" w:cs="Arial"/>
+          <w:color w:val="222222"/>
+          <w:sz w:val="23"/>
+          <w:szCs w:val="23"/>
+          <w:shd w:val="clear" w:color="auto" w:fill="FFFFFF"/>
+        </w:rPr>
+        <w:t>gCodEmp</w:t>
+      </w:r>
+      <w:proofErr w:type="spellEnd"/>
+      <w:r>
+        <w:rPr>
+          <w:rFonts w:ascii="Arial" w:hAnsi="Arial" w:cs="Arial"/>
+          <w:color w:val="222222"/>
+          <w:sz w:val="23"/>
+          <w:szCs w:val="23"/>
+          <w:shd w:val="clear" w:color="auto" w:fill="FFFFFF"/>
+        </w:rPr>
+        <w:t>, 0);</w:t>
+      </w:r>
+    </w:p>
+    <w:p>
+      <w:pPr>
+        <w:spacing w:after="0" w:line="240" w:lineRule="auto"/>
+        <w:rPr>
+          <w:rFonts w:ascii="Arial" w:hAnsi="Arial" w:cs="Arial"/>
+          <w:color w:val="222222"/>
+          <w:sz w:val="23"/>
+          <w:szCs w:val="23"/>
+          <w:shd w:val="clear" w:color="auto" w:fill="FFFFFF"/>
+        </w:rPr>
+      </w:pPr>
+      <w:r>
+        <w:rPr>
+          <w:rFonts w:ascii="Arial" w:hAnsi="Arial" w:cs="Arial"/>
+          <w:color w:val="222222"/>
+          <w:sz w:val="23"/>
+          <w:szCs w:val="23"/>
+          <w:shd w:val="clear" w:color="auto" w:fill="FFFFFF"/>
+        </w:rPr>
+        <w:t xml:space="preserve">    DMFD.FDQuery</w:t>
+      </w:r>
+      <w:proofErr w:type="gramStart"/>
+      <w:r>
+        <w:rPr>
+          <w:rFonts w:ascii="Arial" w:hAnsi="Arial" w:cs="Arial"/>
+          <w:color w:val="222222"/>
+          <w:sz w:val="23"/>
+          <w:szCs w:val="23"/>
+          <w:shd w:val="clear" w:color="auto" w:fill="FFFFFF"/>
+        </w:rPr>
+        <w:t>4.Open</w:t>
+      </w:r>
+      <w:proofErr w:type="gramEnd"/>
+      <w:r>
+        <w:rPr>
+          <w:rFonts w:ascii="Arial" w:hAnsi="Arial" w:cs="Arial"/>
+          <w:color w:val="222222"/>
+          <w:sz w:val="23"/>
+          <w:szCs w:val="23"/>
+          <w:shd w:val="clear" w:color="auto" w:fill="FFFFFF"/>
+        </w:rPr>
+        <w:t>;</w:t>
+      </w:r>
+    </w:p>
+    <w:p>
+      <w:pPr>
+        <w:spacing w:after="0" w:line="240" w:lineRule="auto"/>
+        <w:rPr>
+          <w:rFonts w:ascii="Arial" w:hAnsi="Arial" w:cs="Arial"/>
+          <w:color w:val="222222"/>
+          <w:sz w:val="23"/>
+          <w:szCs w:val="23"/>
+          <w:shd w:val="clear" w:color="auto" w:fill="FFFFFF"/>
+        </w:rPr>
+      </w:pPr>
+    </w:p>
+    <w:p>
+      <w:pPr>
+        <w:spacing w:after="0" w:line="240" w:lineRule="auto"/>
+        <w:rPr>
+          <w:rFonts w:ascii="Arial" w:hAnsi="Arial" w:cs="Arial"/>
+          <w:color w:val="222222"/>
+          <w:sz w:val="23"/>
+          <w:szCs w:val="23"/>
+          <w:shd w:val="clear" w:color="auto" w:fill="FFFFFF"/>
+        </w:rPr>
+      </w:pPr>
+      <w:r>
+        <w:rPr>
+          <w:rFonts w:ascii="Arial" w:hAnsi="Arial" w:cs="Arial"/>
+          <w:color w:val="222222"/>
+          <w:sz w:val="23"/>
+          <w:szCs w:val="23"/>
+          <w:shd w:val="clear" w:color="auto" w:fill="FFFFFF"/>
+        </w:rPr>
+        <w:t xml:space="preserve">    DMFD.FDQuery</w:t>
+      </w:r>
+      <w:proofErr w:type="gramStart"/>
+      <w:r>
+        <w:rPr>
+          <w:rFonts w:ascii="Arial" w:hAnsi="Arial" w:cs="Arial"/>
+          <w:color w:val="222222"/>
+          <w:sz w:val="23"/>
+          <w:szCs w:val="23"/>
+          <w:shd w:val="clear" w:color="auto" w:fill="FFFFFF"/>
+        </w:rPr>
+        <w:t>4.Active</w:t>
+      </w:r>
+      <w:proofErr w:type="gramEnd"/>
+      <w:r>
+        <w:rPr>
+          <w:rFonts w:ascii="Arial" w:hAnsi="Arial" w:cs="Arial"/>
+          <w:color w:val="222222"/>
+          <w:sz w:val="23"/>
+          <w:szCs w:val="23"/>
+          <w:shd w:val="clear" w:color="auto" w:fill="FFFFFF"/>
+        </w:rPr>
+        <w:t xml:space="preserve"> := </w:t>
+      </w:r>
+      <w:proofErr w:type="spellStart"/>
+      <w:r>
+        <w:rPr>
+          <w:rFonts w:ascii="Arial" w:hAnsi="Arial" w:cs="Arial"/>
+          <w:color w:val="222222"/>
+          <w:sz w:val="23"/>
+          <w:szCs w:val="23"/>
+          <w:shd w:val="clear" w:color="auto" w:fill="FFFFFF"/>
+        </w:rPr>
+        <w:t>True</w:t>
+      </w:r>
+      <w:proofErr w:type="spellEnd"/>
+      <w:r>
+        <w:rPr>
+          <w:rFonts w:ascii="Arial" w:hAnsi="Arial" w:cs="Arial"/>
+          <w:color w:val="222222"/>
+          <w:sz w:val="23"/>
+          <w:szCs w:val="23"/>
+          <w:shd w:val="clear" w:color="auto" w:fill="FFFFFF"/>
+        </w:rPr>
+        <w:t>;</w:t>
+      </w:r>
+    </w:p>
+    <w:p>
+      <w:pPr>
+        <w:spacing w:after="0" w:line="240" w:lineRule="auto"/>
+        <w:rPr>
+          <w:rFonts w:ascii="Arial" w:hAnsi="Arial" w:cs="Arial"/>
+          <w:color w:val="222222"/>
+          <w:sz w:val="23"/>
+          <w:szCs w:val="23"/>
+          <w:shd w:val="clear" w:color="auto" w:fill="FFFFFF"/>
+        </w:rPr>
+      </w:pPr>
+    </w:p>
+    <w:p>
+      <w:pPr>
+        <w:spacing w:after="0" w:line="240" w:lineRule="auto"/>
+        <w:rPr>
+          <w:rFonts w:ascii="Arial" w:hAnsi="Arial" w:cs="Arial"/>
+          <w:color w:val="222222"/>
+          <w:sz w:val="23"/>
+          <w:szCs w:val="23"/>
+          <w:shd w:val="clear" w:color="auto" w:fill="FFFFFF"/>
+        </w:rPr>
+      </w:pPr>
+      <w:r>
+        <w:rPr>
+          <w:rFonts w:ascii="Arial" w:hAnsi="Arial" w:cs="Arial"/>
+          <w:color w:val="222222"/>
+          <w:sz w:val="23"/>
+          <w:szCs w:val="23"/>
+          <w:shd w:val="clear" w:color="auto" w:fill="FFFFFF"/>
+        </w:rPr>
+        <w:t xml:space="preserve">    </w:t>
+      </w:r>
+      <w:proofErr w:type="spellStart"/>
+      <w:r>
+        <w:rPr>
+          <w:rFonts w:ascii="Arial" w:hAnsi="Arial" w:cs="Arial"/>
+          <w:color w:val="222222"/>
+          <w:sz w:val="23"/>
+          <w:szCs w:val="23"/>
+          <w:shd w:val="clear" w:color="auto" w:fill="FFFFFF"/>
+        </w:rPr>
+        <w:t>if</w:t>
+      </w:r>
+      <w:proofErr w:type="spellEnd"/>
+      <w:r>
+        <w:rPr>
+          <w:rFonts w:ascii="Arial" w:hAnsi="Arial" w:cs="Arial"/>
+          <w:color w:val="222222"/>
+          <w:sz w:val="23"/>
+          <w:szCs w:val="23"/>
+          <w:shd w:val="clear" w:color="auto" w:fill="FFFFFF"/>
+        </w:rPr>
+        <w:t xml:space="preserve"> (DMFD.FDQuery</w:t>
+      </w:r>
+      <w:proofErr w:type="gramStart"/>
+      <w:r>
+        <w:rPr>
+          <w:rFonts w:ascii="Arial" w:hAnsi="Arial" w:cs="Arial"/>
+          <w:color w:val="222222"/>
+          <w:sz w:val="23"/>
+          <w:szCs w:val="23"/>
+          <w:shd w:val="clear" w:color="auto" w:fill="FFFFFF"/>
+        </w:rPr>
+        <w:t>4.IsEmpty</w:t>
+      </w:r>
+      <w:proofErr w:type="gramEnd"/>
+      <w:r>
+        <w:rPr>
+          <w:rFonts w:ascii="Arial" w:hAnsi="Arial" w:cs="Arial"/>
+          <w:color w:val="222222"/>
+          <w:sz w:val="23"/>
+          <w:szCs w:val="23"/>
+          <w:shd w:val="clear" w:color="auto" w:fill="FFFFFF"/>
+        </w:rPr>
+        <w:t xml:space="preserve">) </w:t>
+      </w:r>
+      <w:proofErr w:type="spellStart"/>
+      <w:r>
+        <w:rPr>
+          <w:rFonts w:ascii="Arial" w:hAnsi="Arial" w:cs="Arial"/>
+          <w:color w:val="222222"/>
+          <w:sz w:val="23"/>
+          <w:szCs w:val="23"/>
+          <w:shd w:val="clear" w:color="auto" w:fill="FFFFFF"/>
+        </w:rPr>
+        <w:t>then</w:t>
+      </w:r>
+      <w:proofErr w:type="spellEnd"/>
+    </w:p>
+    <w:p>
+      <w:pPr>
+        <w:spacing w:after="0" w:line="240" w:lineRule="auto"/>
+        <w:rPr>
+          <w:rFonts w:ascii="Arial" w:hAnsi="Arial" w:cs="Arial"/>
+          <w:color w:val="222222"/>
+          <w:sz w:val="23"/>
+          <w:szCs w:val="23"/>
+          <w:shd w:val="clear" w:color="auto" w:fill="FFFFFF"/>
+        </w:rPr>
+      </w:pPr>
+      <w:r>
+        <w:rPr>
+          <w:rFonts w:ascii="Arial" w:hAnsi="Arial" w:cs="Arial"/>
+          <w:color w:val="222222"/>
+          <w:sz w:val="23"/>
+          <w:szCs w:val="23"/>
+          <w:shd w:val="clear" w:color="auto" w:fill="FFFFFF"/>
+        </w:rPr>
+        <w:t xml:space="preserve">     </w:t>
+      </w:r>
+      <w:proofErr w:type="spellStart"/>
+      <w:r>
+        <w:rPr>
+          <w:rFonts w:ascii="Arial" w:hAnsi="Arial" w:cs="Arial"/>
+          <w:color w:val="222222"/>
+          <w:sz w:val="23"/>
+          <w:szCs w:val="23"/>
+          <w:shd w:val="clear" w:color="auto" w:fill="FFFFFF"/>
+        </w:rPr>
+        <w:t>begin</w:t>
+      </w:r>
+      <w:proofErr w:type="spellEnd"/>
+    </w:p>
+    <w:p>
+      <w:pPr>
+        <w:spacing w:after="0" w:line="240" w:lineRule="auto"/>
+        <w:rPr>
+          <w:rFonts w:ascii="Arial" w:hAnsi="Arial" w:cs="Arial"/>
+          <w:color w:val="222222"/>
+          <w:sz w:val="23"/>
+          <w:szCs w:val="23"/>
+          <w:shd w:val="clear" w:color="auto" w:fill="FFFFFF"/>
+        </w:rPr>
+      </w:pPr>
+    </w:p>
+    <w:p>
+      <w:pPr>
+        <w:spacing w:after="0" w:line="240" w:lineRule="auto"/>
+        <w:rPr>
+          <w:rFonts w:ascii="Arial" w:hAnsi="Arial" w:cs="Arial"/>
+          <w:color w:val="222222"/>
+          <w:sz w:val="23"/>
+          <w:szCs w:val="23"/>
+          <w:shd w:val="clear" w:color="auto" w:fill="FFFFFF"/>
+        </w:rPr>
+      </w:pPr>
+      <w:r>
+        <w:rPr>
+          <w:rFonts w:ascii="Arial" w:hAnsi="Arial" w:cs="Arial"/>
+          <w:color w:val="222222"/>
+          <w:sz w:val="23"/>
+          <w:szCs w:val="23"/>
+          <w:shd w:val="clear" w:color="auto" w:fill="FFFFFF"/>
+        </w:rPr>
+        <w:t xml:space="preserve">      </w:t>
+      </w:r>
+      <w:proofErr w:type="spellStart"/>
+      <w:r>
+        <w:rPr>
+          <w:rFonts w:ascii="Arial" w:hAnsi="Arial" w:cs="Arial"/>
+          <w:color w:val="222222"/>
+          <w:sz w:val="23"/>
+          <w:szCs w:val="23"/>
+          <w:shd w:val="clear" w:color="auto" w:fill="FFFFFF"/>
+        </w:rPr>
+        <w:t>if</w:t>
+      </w:r>
+      <w:proofErr w:type="spellEnd"/>
+      <w:r>
+        <w:rPr>
+          <w:rFonts w:ascii="Arial" w:hAnsi="Arial" w:cs="Arial"/>
+          <w:color w:val="222222"/>
+          <w:sz w:val="23"/>
+          <w:szCs w:val="23"/>
+          <w:shd w:val="clear" w:color="auto" w:fill="FFFFFF"/>
+        </w:rPr>
+        <w:t xml:space="preserve"> </w:t>
+      </w:r>
+      <w:proofErr w:type="spellStart"/>
+      <w:r>
+        <w:rPr>
+          <w:rFonts w:ascii="Arial" w:hAnsi="Arial" w:cs="Arial"/>
+          <w:color w:val="222222"/>
+          <w:sz w:val="23"/>
+          <w:szCs w:val="23"/>
+          <w:shd w:val="clear" w:color="auto" w:fill="FFFFFF"/>
+        </w:rPr>
+        <w:t>Application.MessageBox</w:t>
+      </w:r>
+      <w:proofErr w:type="spellEnd"/>
+      <w:r>
+        <w:rPr>
+          <w:rFonts w:ascii="Arial" w:hAnsi="Arial" w:cs="Arial"/>
+          <w:color w:val="222222"/>
+          <w:sz w:val="23"/>
+          <w:szCs w:val="23"/>
+          <w:shd w:val="clear" w:color="auto" w:fill="FFFFFF"/>
+        </w:rPr>
+        <w:t>(</w:t>
+      </w:r>
+      <w:proofErr w:type="spellStart"/>
+      <w:proofErr w:type="gramStart"/>
+      <w:r>
+        <w:rPr>
+          <w:rFonts w:ascii="Arial" w:hAnsi="Arial" w:cs="Arial"/>
+          <w:color w:val="222222"/>
+          <w:sz w:val="23"/>
+          <w:szCs w:val="23"/>
+          <w:shd w:val="clear" w:color="auto" w:fill="FFFFFF"/>
+        </w:rPr>
+        <w:t>PWideChar</w:t>
+      </w:r>
+      <w:proofErr w:type="spellEnd"/>
+      <w:r>
+        <w:rPr>
+          <w:rFonts w:ascii="Arial" w:hAnsi="Arial" w:cs="Arial"/>
+          <w:color w:val="222222"/>
+          <w:sz w:val="23"/>
+          <w:szCs w:val="23"/>
+          <w:shd w:val="clear" w:color="auto" w:fill="FFFFFF"/>
+        </w:rPr>
+        <w:t>( '</w:t>
+      </w:r>
+      <w:proofErr w:type="gramEnd"/>
+      <w:r>
+        <w:rPr>
+          <w:rFonts w:ascii="Arial" w:hAnsi="Arial" w:cs="Arial"/>
+          <w:color w:val="222222"/>
+          <w:sz w:val="23"/>
+          <w:szCs w:val="23"/>
+          <w:shd w:val="clear" w:color="auto" w:fill="FFFFFF"/>
+        </w:rPr>
+        <w:t xml:space="preserve">A empresa: ' + </w:t>
+      </w:r>
+      <w:proofErr w:type="spellStart"/>
+      <w:r>
+        <w:rPr>
+          <w:rFonts w:ascii="Arial" w:hAnsi="Arial" w:cs="Arial"/>
+          <w:color w:val="222222"/>
+          <w:sz w:val="23"/>
+          <w:szCs w:val="23"/>
+          <w:shd w:val="clear" w:color="auto" w:fill="FFFFFF"/>
+        </w:rPr>
+        <w:t>gCodEmp</w:t>
+      </w:r>
+      <w:proofErr w:type="spellEnd"/>
+      <w:r>
+        <w:rPr>
+          <w:rFonts w:ascii="Arial" w:hAnsi="Arial" w:cs="Arial"/>
+          <w:color w:val="222222"/>
+          <w:sz w:val="23"/>
+          <w:szCs w:val="23"/>
+          <w:shd w:val="clear" w:color="auto" w:fill="FFFFFF"/>
+        </w:rPr>
+        <w:t xml:space="preserve"> +</w:t>
+      </w:r>
+    </w:p>
+    <w:p>
+      <w:pPr>
+        <w:spacing w:after="0" w:line="240" w:lineRule="auto"/>
+        <w:rPr>
+          <w:rFonts w:ascii="Arial" w:hAnsi="Arial" w:cs="Arial"/>
+          <w:color w:val="222222"/>
+          <w:sz w:val="23"/>
+          <w:szCs w:val="23"/>
+          <w:shd w:val="clear" w:color="auto" w:fill="FFFFFF"/>
+        </w:rPr>
+      </w:pPr>
+      <w:r>
+        <w:rPr>
+          <w:rFonts w:ascii="Arial" w:hAnsi="Arial" w:cs="Arial"/>
+          <w:color w:val="222222"/>
+          <w:sz w:val="23"/>
+          <w:szCs w:val="23"/>
+          <w:shd w:val="clear" w:color="auto" w:fill="FFFFFF"/>
+        </w:rPr>
+        <w:t xml:space="preserve">                                           ', não foi encontrada na tabela de emitentes!'  + </w:t>
+      </w:r>
+      <w:proofErr w:type="gramStart"/>
+      <w:r>
+        <w:rPr>
+          <w:rFonts w:ascii="Arial" w:hAnsi="Arial" w:cs="Arial"/>
+          <w:color w:val="222222"/>
+          <w:sz w:val="23"/>
+          <w:szCs w:val="23"/>
+          <w:shd w:val="clear" w:color="auto" w:fill="FFFFFF"/>
+        </w:rPr>
+        <w:t>Char(</w:t>
+      </w:r>
+      <w:proofErr w:type="gramEnd"/>
+      <w:r>
+        <w:rPr>
+          <w:rFonts w:ascii="Arial" w:hAnsi="Arial" w:cs="Arial"/>
+          <w:color w:val="222222"/>
+          <w:sz w:val="23"/>
+          <w:szCs w:val="23"/>
+          <w:shd w:val="clear" w:color="auto" w:fill="FFFFFF"/>
+        </w:rPr>
+        <w:t>13) +</w:t>
+      </w:r>
+    </w:p>
+    <w:p>
+      <w:pPr>
+        <w:spacing w:after="0" w:line="240" w:lineRule="auto"/>
+        <w:rPr>
+          <w:rFonts w:ascii="Arial" w:hAnsi="Arial" w:cs="Arial"/>
+          <w:color w:val="222222"/>
+          <w:sz w:val="23"/>
+          <w:szCs w:val="23"/>
+          <w:shd w:val="clear" w:color="auto" w:fill="FFFFFF"/>
+        </w:rPr>
+      </w:pPr>
+      <w:r>
+        <w:rPr>
+          <w:rFonts w:ascii="Arial" w:hAnsi="Arial" w:cs="Arial"/>
+          <w:color w:val="222222"/>
+          <w:sz w:val="23"/>
+          <w:szCs w:val="23"/>
+          <w:shd w:val="clear" w:color="auto" w:fill="FFFFFF"/>
+        </w:rPr>
+        <w:t xml:space="preserve">                          'Gostaria de corrigir os dados de </w:t>
+      </w:r>
+      <w:proofErr w:type="spellStart"/>
+      <w:r>
+        <w:rPr>
+          <w:rFonts w:ascii="Arial" w:hAnsi="Arial" w:cs="Arial"/>
+          <w:color w:val="222222"/>
+          <w:sz w:val="23"/>
+          <w:szCs w:val="23"/>
+          <w:shd w:val="clear" w:color="auto" w:fill="FFFFFF"/>
+        </w:rPr>
+        <w:t>conecção</w:t>
+      </w:r>
+      <w:proofErr w:type="spellEnd"/>
+      <w:r>
+        <w:rPr>
+          <w:rFonts w:ascii="Arial" w:hAnsi="Arial" w:cs="Arial"/>
+          <w:color w:val="222222"/>
+          <w:sz w:val="23"/>
+          <w:szCs w:val="23"/>
+          <w:shd w:val="clear" w:color="auto" w:fill="FFFFFF"/>
+        </w:rPr>
+        <w:t>?'),</w:t>
+      </w:r>
+    </w:p>
+    <w:p>
+      <w:pPr>
+        <w:spacing w:after="0" w:line="240" w:lineRule="auto"/>
+        <w:rPr>
+          <w:rFonts w:ascii="Arial" w:hAnsi="Arial" w:cs="Arial"/>
+          <w:color w:val="222222"/>
+          <w:sz w:val="23"/>
+          <w:szCs w:val="23"/>
+          <w:shd w:val="clear" w:color="auto" w:fill="FFFFFF"/>
+        </w:rPr>
+      </w:pPr>
+      <w:r>
+        <w:rPr>
+          <w:rFonts w:ascii="Arial" w:hAnsi="Arial" w:cs="Arial"/>
+          <w:color w:val="222222"/>
+          <w:sz w:val="23"/>
+          <w:szCs w:val="23"/>
+          <w:shd w:val="clear" w:color="auto" w:fill="FFFFFF"/>
+        </w:rPr>
+        <w:t xml:space="preserve">                          </w:t>
+      </w:r>
+      <w:proofErr w:type="spellStart"/>
+      <w:proofErr w:type="gramStart"/>
+      <w:r>
+        <w:rPr>
+          <w:rFonts w:ascii="Arial" w:hAnsi="Arial" w:cs="Arial"/>
+          <w:color w:val="222222"/>
+          <w:sz w:val="23"/>
+          <w:szCs w:val="23"/>
+          <w:shd w:val="clear" w:color="auto" w:fill="FFFFFF"/>
+        </w:rPr>
+        <w:t>PWideChar</w:t>
+      </w:r>
+      <w:proofErr w:type="spellEnd"/>
+      <w:r>
+        <w:rPr>
+          <w:rFonts w:ascii="Arial" w:hAnsi="Arial" w:cs="Arial"/>
+          <w:color w:val="222222"/>
+          <w:sz w:val="23"/>
+          <w:szCs w:val="23"/>
+          <w:shd w:val="clear" w:color="auto" w:fill="FFFFFF"/>
+        </w:rPr>
+        <w:t>(</w:t>
+      </w:r>
+      <w:proofErr w:type="gramEnd"/>
+      <w:r>
+        <w:rPr>
+          <w:rFonts w:ascii="Arial" w:hAnsi="Arial" w:cs="Arial"/>
+          <w:color w:val="222222"/>
+          <w:sz w:val="23"/>
+          <w:szCs w:val="23"/>
+          <w:shd w:val="clear" w:color="auto" w:fill="FFFFFF"/>
+        </w:rPr>
+        <w:t xml:space="preserve">'Parâmetros </w:t>
+      </w:r>
+      <w:proofErr w:type="spellStart"/>
+      <w:r>
+        <w:rPr>
+          <w:rFonts w:ascii="Arial" w:hAnsi="Arial" w:cs="Arial"/>
+          <w:color w:val="222222"/>
+          <w:sz w:val="23"/>
+          <w:szCs w:val="23"/>
+          <w:shd w:val="clear" w:color="auto" w:fill="FFFFFF"/>
+        </w:rPr>
+        <w:t>FireDAC</w:t>
+      </w:r>
+      <w:proofErr w:type="spellEnd"/>
+      <w:r>
+        <w:rPr>
+          <w:rFonts w:ascii="Arial" w:hAnsi="Arial" w:cs="Arial"/>
+          <w:color w:val="222222"/>
+          <w:sz w:val="23"/>
+          <w:szCs w:val="23"/>
+          <w:shd w:val="clear" w:color="auto" w:fill="FFFFFF"/>
+        </w:rPr>
+        <w:t>'),</w:t>
+      </w:r>
+    </w:p>
+    <w:p>
+      <w:pPr>
+        <w:spacing w:after="0" w:line="240" w:lineRule="auto"/>
+        <w:rPr>
+          <w:rFonts w:ascii="Arial" w:hAnsi="Arial" w:cs="Arial"/>
+          <w:color w:val="222222"/>
+          <w:sz w:val="23"/>
+          <w:szCs w:val="23"/>
+          <w:shd w:val="clear" w:color="auto" w:fill="FFFFFF"/>
+        </w:rPr>
+      </w:pPr>
+      <w:r>
+        <w:rPr>
+          <w:rFonts w:ascii="Arial" w:hAnsi="Arial" w:cs="Arial"/>
+          <w:color w:val="222222"/>
+          <w:sz w:val="23"/>
+          <w:szCs w:val="23"/>
+          <w:shd w:val="clear" w:color="auto" w:fill="FFFFFF"/>
+        </w:rPr>
+        <w:t xml:space="preserve">                          MB_ICONQUESTION + MB_</w:t>
+      </w:r>
+      <w:proofErr w:type="gramStart"/>
+      <w:r>
+        <w:rPr>
+          <w:rFonts w:ascii="Arial" w:hAnsi="Arial" w:cs="Arial"/>
+          <w:color w:val="222222"/>
+          <w:sz w:val="23"/>
+          <w:szCs w:val="23"/>
+          <w:shd w:val="clear" w:color="auto" w:fill="FFFFFF"/>
+        </w:rPr>
+        <w:t>YESNO )</w:t>
+      </w:r>
+      <w:proofErr w:type="gramEnd"/>
+      <w:r>
+        <w:rPr>
+          <w:rFonts w:ascii="Arial" w:hAnsi="Arial" w:cs="Arial"/>
+          <w:color w:val="222222"/>
+          <w:sz w:val="23"/>
+          <w:szCs w:val="23"/>
+          <w:shd w:val="clear" w:color="auto" w:fill="FFFFFF"/>
+        </w:rPr>
+        <w:t xml:space="preserve"> = </w:t>
+      </w:r>
+      <w:proofErr w:type="spellStart"/>
+      <w:r>
+        <w:rPr>
+          <w:rFonts w:ascii="Arial" w:hAnsi="Arial" w:cs="Arial"/>
+          <w:color w:val="222222"/>
+          <w:sz w:val="23"/>
+          <w:szCs w:val="23"/>
+          <w:shd w:val="clear" w:color="auto" w:fill="FFFFFF"/>
+        </w:rPr>
+        <w:t>IdYes</w:t>
+      </w:r>
+      <w:proofErr w:type="spellEnd"/>
+      <w:r>
+        <w:rPr>
+          <w:rFonts w:ascii="Arial" w:hAnsi="Arial" w:cs="Arial"/>
+          <w:color w:val="222222"/>
+          <w:sz w:val="23"/>
+          <w:szCs w:val="23"/>
+          <w:shd w:val="clear" w:color="auto" w:fill="FFFFFF"/>
+        </w:rPr>
+        <w:t xml:space="preserve"> </w:t>
+      </w:r>
+      <w:proofErr w:type="spellStart"/>
+      <w:r>
+        <w:rPr>
+          <w:rFonts w:ascii="Arial" w:hAnsi="Arial" w:cs="Arial"/>
+          <w:color w:val="222222"/>
+          <w:sz w:val="23"/>
+          <w:szCs w:val="23"/>
+          <w:shd w:val="clear" w:color="auto" w:fill="FFFFFF"/>
+        </w:rPr>
+        <w:t>then</w:t>
+      </w:r>
+      <w:proofErr w:type="spellEnd"/>
+    </w:p>
+    <w:p>
+      <w:pPr>
+        <w:spacing w:after="0" w:line="240" w:lineRule="auto"/>
+        <w:rPr>
+          <w:rFonts w:ascii="Arial" w:hAnsi="Arial" w:cs="Arial"/>
+          <w:color w:val="222222"/>
+          <w:sz w:val="23"/>
+          <w:szCs w:val="23"/>
+          <w:shd w:val="clear" w:color="auto" w:fill="FFFFFF"/>
+        </w:rPr>
+      </w:pPr>
+      <w:r>
+        <w:rPr>
+          <w:rFonts w:ascii="Arial" w:hAnsi="Arial" w:cs="Arial"/>
+          <w:color w:val="222222"/>
+          <w:sz w:val="23"/>
+          <w:szCs w:val="23"/>
+          <w:shd w:val="clear" w:color="auto" w:fill="FFFFFF"/>
+        </w:rPr>
+        <w:t xml:space="preserve">       </w:t>
+      </w:r>
+      <w:proofErr w:type="spellStart"/>
+      <w:r>
+        <w:rPr>
+          <w:rFonts w:ascii="Arial" w:hAnsi="Arial" w:cs="Arial"/>
+          <w:color w:val="222222"/>
+          <w:sz w:val="23"/>
+          <w:szCs w:val="23"/>
+          <w:shd w:val="clear" w:color="auto" w:fill="FFFFFF"/>
+        </w:rPr>
+        <w:t>begin</w:t>
+      </w:r>
+      <w:proofErr w:type="spellEnd"/>
+    </w:p>
+    <w:p>
+      <w:pPr>
+        <w:spacing w:after="0" w:line="240" w:lineRule="auto"/>
+        <w:rPr>
+          <w:rFonts w:ascii="Arial" w:hAnsi="Arial" w:cs="Arial"/>
+          <w:color w:val="222222"/>
+          <w:sz w:val="23"/>
+          <w:szCs w:val="23"/>
+          <w:shd w:val="clear" w:color="auto" w:fill="FFFFFF"/>
+        </w:rPr>
+      </w:pPr>
+    </w:p>
+    <w:p>
+      <w:pPr>
+        <w:spacing w:after="0" w:line="240" w:lineRule="auto"/>
+        <w:rPr>
+          <w:rFonts w:ascii="Arial" w:hAnsi="Arial" w:cs="Arial"/>
+          <w:color w:val="222222"/>
+          <w:sz w:val="23"/>
+          <w:szCs w:val="23"/>
+          <w:shd w:val="clear" w:color="auto" w:fill="FFFFFF"/>
+        </w:rPr>
+      </w:pPr>
+      <w:r>
+        <w:rPr>
+          <w:rFonts w:ascii="Arial" w:hAnsi="Arial" w:cs="Arial"/>
+          <w:color w:val="222222"/>
+          <w:sz w:val="23"/>
+          <w:szCs w:val="23"/>
+          <w:shd w:val="clear" w:color="auto" w:fill="FFFFFF"/>
+        </w:rPr>
+        <w:t xml:space="preserve">        </w:t>
+      </w:r>
+      <w:proofErr w:type="spellStart"/>
+      <w:r>
+        <w:rPr>
+          <w:rFonts w:ascii="Arial" w:hAnsi="Arial" w:cs="Arial"/>
+          <w:color w:val="222222"/>
+          <w:sz w:val="23"/>
+          <w:szCs w:val="23"/>
+          <w:shd w:val="clear" w:color="auto" w:fill="FFFFFF"/>
+        </w:rPr>
+        <w:t>if</w:t>
+      </w:r>
+      <w:proofErr w:type="spellEnd"/>
+      <w:r>
+        <w:rPr>
+          <w:rFonts w:ascii="Arial" w:hAnsi="Arial" w:cs="Arial"/>
+          <w:color w:val="222222"/>
+          <w:sz w:val="23"/>
+          <w:szCs w:val="23"/>
+          <w:shd w:val="clear" w:color="auto" w:fill="FFFFFF"/>
+        </w:rPr>
+        <w:t xml:space="preserve"> </w:t>
+      </w:r>
+      <w:proofErr w:type="gramStart"/>
+      <w:r>
+        <w:rPr>
+          <w:rFonts w:ascii="Arial" w:hAnsi="Arial" w:cs="Arial"/>
+          <w:color w:val="222222"/>
+          <w:sz w:val="23"/>
+          <w:szCs w:val="23"/>
+          <w:shd w:val="clear" w:color="auto" w:fill="FFFFFF"/>
+        </w:rPr>
+        <w:t xml:space="preserve">( </w:t>
+      </w:r>
+      <w:proofErr w:type="spellStart"/>
+      <w:r>
+        <w:rPr>
+          <w:rFonts w:ascii="Arial" w:hAnsi="Arial" w:cs="Arial"/>
+          <w:color w:val="222222"/>
+          <w:sz w:val="23"/>
+          <w:szCs w:val="23"/>
+          <w:shd w:val="clear" w:color="auto" w:fill="FFFFFF"/>
+        </w:rPr>
+        <w:t>FrBDFD</w:t>
+      </w:r>
+      <w:proofErr w:type="spellEnd"/>
+      <w:proofErr w:type="gramEnd"/>
+      <w:r>
+        <w:rPr>
+          <w:rFonts w:ascii="Arial" w:hAnsi="Arial" w:cs="Arial"/>
+          <w:color w:val="222222"/>
+          <w:sz w:val="23"/>
+          <w:szCs w:val="23"/>
+          <w:shd w:val="clear" w:color="auto" w:fill="FFFFFF"/>
+        </w:rPr>
+        <w:t xml:space="preserve"> = </w:t>
+      </w:r>
+      <w:proofErr w:type="spellStart"/>
+      <w:r>
+        <w:rPr>
+          <w:rFonts w:ascii="Arial" w:hAnsi="Arial" w:cs="Arial"/>
+          <w:color w:val="222222"/>
+          <w:sz w:val="23"/>
+          <w:szCs w:val="23"/>
+          <w:shd w:val="clear" w:color="auto" w:fill="FFFFFF"/>
+        </w:rPr>
+        <w:t>nil</w:t>
+      </w:r>
+      <w:proofErr w:type="spellEnd"/>
+      <w:r>
+        <w:rPr>
+          <w:rFonts w:ascii="Arial" w:hAnsi="Arial" w:cs="Arial"/>
+          <w:color w:val="222222"/>
+          <w:sz w:val="23"/>
+          <w:szCs w:val="23"/>
+          <w:shd w:val="clear" w:color="auto" w:fill="FFFFFF"/>
+        </w:rPr>
+        <w:t xml:space="preserve"> ) </w:t>
+      </w:r>
+      <w:proofErr w:type="spellStart"/>
+      <w:r>
+        <w:rPr>
+          <w:rFonts w:ascii="Arial" w:hAnsi="Arial" w:cs="Arial"/>
+          <w:color w:val="222222"/>
+          <w:sz w:val="23"/>
+          <w:szCs w:val="23"/>
+          <w:shd w:val="clear" w:color="auto" w:fill="FFFFFF"/>
+        </w:rPr>
+        <w:t>then</w:t>
+      </w:r>
+      <w:proofErr w:type="spellEnd"/>
+    </w:p>
+    <w:p>
+      <w:pPr>
+        <w:spacing w:after="0" w:line="240" w:lineRule="auto"/>
+        <w:rPr>
+          <w:rFonts w:ascii="Arial" w:hAnsi="Arial" w:cs="Arial"/>
+          <w:color w:val="222222"/>
+          <w:sz w:val="23"/>
+          <w:szCs w:val="23"/>
+          <w:shd w:val="clear" w:color="auto" w:fill="FFFFFF"/>
+        </w:rPr>
+      </w:pPr>
+      <w:r>
+        <w:rPr>
+          <w:rFonts w:ascii="Arial" w:hAnsi="Arial" w:cs="Arial"/>
+          <w:color w:val="222222"/>
+          <w:sz w:val="23"/>
+          <w:szCs w:val="23"/>
+          <w:shd w:val="clear" w:color="auto" w:fill="FFFFFF"/>
+        </w:rPr>
+        <w:t xml:space="preserve">         </w:t>
+      </w:r>
+      <w:proofErr w:type="spellStart"/>
+      <w:proofErr w:type="gramStart"/>
+      <w:r>
+        <w:rPr>
+          <w:rFonts w:ascii="Arial" w:hAnsi="Arial" w:cs="Arial"/>
+          <w:color w:val="222222"/>
+          <w:sz w:val="23"/>
+          <w:szCs w:val="23"/>
+          <w:shd w:val="clear" w:color="auto" w:fill="FFFFFF"/>
+        </w:rPr>
+        <w:t>FrBDFD</w:t>
+      </w:r>
+      <w:proofErr w:type="spellEnd"/>
+      <w:r>
+        <w:rPr>
+          <w:rFonts w:ascii="Arial" w:hAnsi="Arial" w:cs="Arial"/>
+          <w:color w:val="222222"/>
+          <w:sz w:val="23"/>
+          <w:szCs w:val="23"/>
+          <w:shd w:val="clear" w:color="auto" w:fill="FFFFFF"/>
+        </w:rPr>
+        <w:t xml:space="preserve"> :</w:t>
+      </w:r>
+      <w:proofErr w:type="gramEnd"/>
+      <w:r>
+        <w:rPr>
+          <w:rFonts w:ascii="Arial" w:hAnsi="Arial" w:cs="Arial"/>
+          <w:color w:val="222222"/>
+          <w:sz w:val="23"/>
+          <w:szCs w:val="23"/>
+          <w:shd w:val="clear" w:color="auto" w:fill="FFFFFF"/>
+        </w:rPr>
+        <w:t xml:space="preserve">= </w:t>
+      </w:r>
+      <w:proofErr w:type="spellStart"/>
+      <w:r>
+        <w:rPr>
+          <w:rFonts w:ascii="Arial" w:hAnsi="Arial" w:cs="Arial"/>
+          <w:color w:val="222222"/>
+          <w:sz w:val="23"/>
+          <w:szCs w:val="23"/>
+          <w:shd w:val="clear" w:color="auto" w:fill="FFFFFF"/>
+        </w:rPr>
+        <w:t>TFrBDFD.Create</w:t>
+      </w:r>
+      <w:proofErr w:type="spellEnd"/>
+      <w:r>
+        <w:rPr>
+          <w:rFonts w:ascii="Arial" w:hAnsi="Arial" w:cs="Arial"/>
+          <w:color w:val="222222"/>
+          <w:sz w:val="23"/>
+          <w:szCs w:val="23"/>
+          <w:shd w:val="clear" w:color="auto" w:fill="FFFFFF"/>
+        </w:rPr>
+        <w:t>(</w:t>
+      </w:r>
+      <w:proofErr w:type="spellStart"/>
+      <w:r>
+        <w:rPr>
+          <w:rFonts w:ascii="Arial" w:hAnsi="Arial" w:cs="Arial"/>
+          <w:color w:val="222222"/>
+          <w:sz w:val="23"/>
+          <w:szCs w:val="23"/>
+          <w:shd w:val="clear" w:color="auto" w:fill="FFFFFF"/>
+        </w:rPr>
+        <w:t>Application</w:t>
+      </w:r>
+      <w:proofErr w:type="spellEnd"/>
+      <w:r>
+        <w:rPr>
+          <w:rFonts w:ascii="Arial" w:hAnsi="Arial" w:cs="Arial"/>
+          <w:color w:val="222222"/>
+          <w:sz w:val="23"/>
+          <w:szCs w:val="23"/>
+          <w:shd w:val="clear" w:color="auto" w:fill="FFFFFF"/>
+        </w:rPr>
+        <w:t>);</w:t>
+      </w:r>
+    </w:p>
+    <w:p>
+      <w:pPr>
+        <w:spacing w:after="0" w:line="240" w:lineRule="auto"/>
+        <w:rPr>
+          <w:rFonts w:ascii="Arial" w:hAnsi="Arial" w:cs="Arial"/>
+          <w:color w:val="222222"/>
+          <w:sz w:val="23"/>
+          <w:szCs w:val="23"/>
+          <w:shd w:val="clear" w:color="auto" w:fill="FFFFFF"/>
+        </w:rPr>
+      </w:pPr>
+      <w:r>
+        <w:rPr>
+          <w:rFonts w:ascii="Arial" w:hAnsi="Arial" w:cs="Arial"/>
+          <w:color w:val="222222"/>
+          <w:sz w:val="23"/>
+          <w:szCs w:val="23"/>
+          <w:shd w:val="clear" w:color="auto" w:fill="FFFFFF"/>
+        </w:rPr>
+        <w:t xml:space="preserve">        </w:t>
+      </w:r>
+      <w:proofErr w:type="spellStart"/>
+      <w:r>
+        <w:rPr>
+          <w:rFonts w:ascii="Arial" w:hAnsi="Arial" w:cs="Arial"/>
+          <w:color w:val="222222"/>
+          <w:sz w:val="23"/>
+          <w:szCs w:val="23"/>
+          <w:shd w:val="clear" w:color="auto" w:fill="FFFFFF"/>
+        </w:rPr>
+        <w:t>FrBDFD.BringToFront</w:t>
+      </w:r>
+      <w:proofErr w:type="spellEnd"/>
+      <w:r>
+        <w:rPr>
+          <w:rFonts w:ascii="Arial" w:hAnsi="Arial" w:cs="Arial"/>
+          <w:color w:val="222222"/>
+          <w:sz w:val="23"/>
+          <w:szCs w:val="23"/>
+          <w:shd w:val="clear" w:color="auto" w:fill="FFFFFF"/>
+        </w:rPr>
+        <w:t>;</w:t>
+      </w:r>
+    </w:p>
+    <w:p>
+      <w:pPr>
+        <w:spacing w:after="0" w:line="240" w:lineRule="auto"/>
+        <w:rPr>
+          <w:rFonts w:ascii="Arial" w:hAnsi="Arial" w:cs="Arial"/>
+          <w:color w:val="222222"/>
+          <w:sz w:val="23"/>
+          <w:szCs w:val="23"/>
+          <w:shd w:val="clear" w:color="auto" w:fill="FFFFFF"/>
+        </w:rPr>
+      </w:pPr>
+      <w:r>
+        <w:rPr>
+          <w:rFonts w:ascii="Arial" w:hAnsi="Arial" w:cs="Arial"/>
+          <w:color w:val="222222"/>
+          <w:sz w:val="23"/>
+          <w:szCs w:val="23"/>
+          <w:shd w:val="clear" w:color="auto" w:fill="FFFFFF"/>
+        </w:rPr>
+        <w:t xml:space="preserve">        </w:t>
+      </w:r>
+      <w:proofErr w:type="spellStart"/>
+      <w:r>
+        <w:rPr>
+          <w:rFonts w:ascii="Arial" w:hAnsi="Arial" w:cs="Arial"/>
+          <w:color w:val="222222"/>
+          <w:sz w:val="23"/>
+          <w:szCs w:val="23"/>
+          <w:shd w:val="clear" w:color="auto" w:fill="FFFFFF"/>
+        </w:rPr>
+        <w:t>FrBDFD.ShowModal</w:t>
+      </w:r>
+      <w:proofErr w:type="spellEnd"/>
+      <w:r>
+        <w:rPr>
+          <w:rFonts w:ascii="Arial" w:hAnsi="Arial" w:cs="Arial"/>
+          <w:color w:val="222222"/>
+          <w:sz w:val="23"/>
+          <w:szCs w:val="23"/>
+          <w:shd w:val="clear" w:color="auto" w:fill="FFFFFF"/>
+        </w:rPr>
+        <w:t>;</w:t>
+      </w:r>
+    </w:p>
+    <w:p>
+      <w:pPr>
+        <w:spacing w:after="0" w:line="240" w:lineRule="auto"/>
+        <w:rPr>
+          <w:rFonts w:ascii="Arial" w:hAnsi="Arial" w:cs="Arial"/>
+          <w:color w:val="222222"/>
+          <w:sz w:val="23"/>
+          <w:szCs w:val="23"/>
+          <w:shd w:val="clear" w:color="auto" w:fill="FFFFFF"/>
+        </w:rPr>
+      </w:pPr>
+    </w:p>
+    <w:p>
+      <w:pPr>
+        <w:spacing w:after="0" w:line="240" w:lineRule="auto"/>
+        <w:rPr>
+          <w:rFonts w:ascii="Arial" w:hAnsi="Arial" w:cs="Arial"/>
+          <w:color w:val="222222"/>
+          <w:sz w:val="23"/>
+          <w:szCs w:val="23"/>
+          <w:shd w:val="clear" w:color="auto" w:fill="FFFFFF"/>
+        </w:rPr>
+      </w:pPr>
+      <w:r>
+        <w:rPr>
+          <w:rFonts w:ascii="Arial" w:hAnsi="Arial" w:cs="Arial"/>
+          <w:color w:val="222222"/>
+          <w:sz w:val="23"/>
+          <w:szCs w:val="23"/>
+          <w:shd w:val="clear" w:color="auto" w:fill="FFFFFF"/>
+        </w:rPr>
+        <w:t xml:space="preserve">       </w:t>
+      </w:r>
+      <w:proofErr w:type="spellStart"/>
+      <w:r>
+        <w:rPr>
+          <w:rFonts w:ascii="Arial" w:hAnsi="Arial" w:cs="Arial"/>
+          <w:color w:val="222222"/>
+          <w:sz w:val="23"/>
+          <w:szCs w:val="23"/>
+          <w:shd w:val="clear" w:color="auto" w:fill="FFFFFF"/>
+        </w:rPr>
+        <w:t>end</w:t>
+      </w:r>
+      <w:proofErr w:type="spellEnd"/>
+    </w:p>
+    <w:p>
+      <w:pPr>
+        <w:spacing w:after="0" w:line="240" w:lineRule="auto"/>
+        <w:rPr>
+          <w:rFonts w:ascii="Arial" w:hAnsi="Arial" w:cs="Arial"/>
+          <w:color w:val="222222"/>
+          <w:sz w:val="23"/>
+          <w:szCs w:val="23"/>
+          <w:shd w:val="clear" w:color="auto" w:fill="FFFFFF"/>
+        </w:rPr>
+      </w:pPr>
+      <w:r>
+        <w:rPr>
+          <w:rFonts w:ascii="Arial" w:hAnsi="Arial" w:cs="Arial"/>
+          <w:color w:val="222222"/>
+          <w:sz w:val="23"/>
+          <w:szCs w:val="23"/>
+          <w:shd w:val="clear" w:color="auto" w:fill="FFFFFF"/>
+        </w:rPr>
+        <w:t xml:space="preserve">      </w:t>
+      </w:r>
+      <w:proofErr w:type="spellStart"/>
+      <w:r>
+        <w:rPr>
+          <w:rFonts w:ascii="Arial" w:hAnsi="Arial" w:cs="Arial"/>
+          <w:color w:val="222222"/>
+          <w:sz w:val="23"/>
+          <w:szCs w:val="23"/>
+          <w:shd w:val="clear" w:color="auto" w:fill="FFFFFF"/>
+        </w:rPr>
+        <w:t>else</w:t>
+      </w:r>
+      <w:proofErr w:type="spellEnd"/>
+    </w:p>
+    <w:p>
+      <w:pPr>
+        <w:spacing w:after="0" w:line="240" w:lineRule="auto"/>
+        <w:rPr>
+          <w:rFonts w:ascii="Arial" w:hAnsi="Arial" w:cs="Arial"/>
+          <w:color w:val="222222"/>
+          <w:sz w:val="23"/>
+          <w:szCs w:val="23"/>
+          <w:shd w:val="clear" w:color="auto" w:fill="FFFFFF"/>
+        </w:rPr>
+      </w:pPr>
+      <w:r>
+        <w:rPr>
+          <w:rFonts w:ascii="Arial" w:hAnsi="Arial" w:cs="Arial"/>
+          <w:color w:val="222222"/>
+          <w:sz w:val="23"/>
+          <w:szCs w:val="23"/>
+          <w:shd w:val="clear" w:color="auto" w:fill="FFFFFF"/>
+        </w:rPr>
+        <w:t xml:space="preserve">       </w:t>
+      </w:r>
+      <w:proofErr w:type="spellStart"/>
+      <w:r>
+        <w:rPr>
+          <w:rFonts w:ascii="Arial" w:hAnsi="Arial" w:cs="Arial"/>
+          <w:color w:val="222222"/>
+          <w:sz w:val="23"/>
+          <w:szCs w:val="23"/>
+          <w:shd w:val="clear" w:color="auto" w:fill="FFFFFF"/>
+        </w:rPr>
+        <w:t>Halt</w:t>
+      </w:r>
+      <w:proofErr w:type="spellEnd"/>
+      <w:r>
+        <w:rPr>
+          <w:rFonts w:ascii="Arial" w:hAnsi="Arial" w:cs="Arial"/>
+          <w:color w:val="222222"/>
+          <w:sz w:val="23"/>
+          <w:szCs w:val="23"/>
+          <w:shd w:val="clear" w:color="auto" w:fill="FFFFFF"/>
+        </w:rPr>
+        <w:t>;</w:t>
+      </w:r>
+    </w:p>
+    <w:p>
+      <w:pPr>
+        <w:spacing w:after="0" w:line="240" w:lineRule="auto"/>
+        <w:rPr>
+          <w:rFonts w:ascii="Arial" w:hAnsi="Arial" w:cs="Arial"/>
+          <w:color w:val="222222"/>
+          <w:sz w:val="23"/>
+          <w:szCs w:val="23"/>
+          <w:shd w:val="clear" w:color="auto" w:fill="FFFFFF"/>
+        </w:rPr>
+      </w:pPr>
+    </w:p>
+    <w:p>
+      <w:pPr>
+        <w:spacing w:after="0" w:line="240" w:lineRule="auto"/>
+        <w:rPr>
+          <w:rFonts w:ascii="Arial" w:hAnsi="Arial" w:cs="Arial"/>
+          <w:color w:val="222222"/>
+          <w:sz w:val="23"/>
+          <w:szCs w:val="23"/>
+          <w:shd w:val="clear" w:color="auto" w:fill="FFFFFF"/>
+        </w:rPr>
+      </w:pPr>
+      <w:r>
+        <w:rPr>
+          <w:rFonts w:ascii="Arial" w:hAnsi="Arial" w:cs="Arial"/>
+          <w:color w:val="222222"/>
+          <w:sz w:val="23"/>
+          <w:szCs w:val="23"/>
+          <w:shd w:val="clear" w:color="auto" w:fill="FFFFFF"/>
+        </w:rPr>
+        <w:t xml:space="preserve">     </w:t>
+      </w:r>
+      <w:proofErr w:type="spellStart"/>
+      <w:r>
+        <w:rPr>
+          <w:rFonts w:ascii="Arial" w:hAnsi="Arial" w:cs="Arial"/>
+          <w:color w:val="222222"/>
+          <w:sz w:val="23"/>
+          <w:szCs w:val="23"/>
+          <w:shd w:val="clear" w:color="auto" w:fill="FFFFFF"/>
+        </w:rPr>
+        <w:t>end</w:t>
+      </w:r>
+      <w:proofErr w:type="spellEnd"/>
+      <w:r>
+        <w:rPr>
+          <w:rFonts w:ascii="Arial" w:hAnsi="Arial" w:cs="Arial"/>
+          <w:color w:val="222222"/>
+          <w:sz w:val="23"/>
+          <w:szCs w:val="23"/>
+          <w:shd w:val="clear" w:color="auto" w:fill="FFFFFF"/>
+        </w:rPr>
+        <w:t>;</w:t>
+      </w:r>
+    </w:p>
+    <w:p>
+      <w:pPr>
+        <w:spacing w:after="0" w:line="240" w:lineRule="auto"/>
+        <w:rPr>
+          <w:rFonts w:ascii="Arial" w:hAnsi="Arial" w:cs="Arial"/>
+          <w:color w:val="222222"/>
+          <w:sz w:val="23"/>
+          <w:szCs w:val="23"/>
+          <w:shd w:val="clear" w:color="auto" w:fill="FFFFFF"/>
+        </w:rPr>
+      </w:pPr>
+    </w:p>
+    <w:p>
+      <w:pPr>
+        <w:spacing w:after="0" w:line="240" w:lineRule="auto"/>
+        <w:rPr>
+          <w:rFonts w:ascii="Arial" w:hAnsi="Arial" w:cs="Arial"/>
+          <w:color w:val="222222"/>
+          <w:sz w:val="23"/>
+          <w:szCs w:val="23"/>
+          <w:shd w:val="clear" w:color="auto" w:fill="FFFFFF"/>
+        </w:rPr>
+      </w:pPr>
+      <w:r>
+        <w:rPr>
+          <w:rFonts w:ascii="Arial" w:hAnsi="Arial" w:cs="Arial"/>
+          <w:color w:val="222222"/>
+          <w:sz w:val="23"/>
+          <w:szCs w:val="23"/>
+          <w:shd w:val="clear" w:color="auto" w:fill="FFFFFF"/>
+        </w:rPr>
+        <w:t xml:space="preserve">   </w:t>
+      </w:r>
+      <w:proofErr w:type="spellStart"/>
+      <w:r>
+        <w:rPr>
+          <w:rFonts w:ascii="Arial" w:hAnsi="Arial" w:cs="Arial"/>
+          <w:color w:val="222222"/>
+          <w:sz w:val="23"/>
+          <w:szCs w:val="23"/>
+          <w:shd w:val="clear" w:color="auto" w:fill="FFFFFF"/>
+        </w:rPr>
+        <w:t>except</w:t>
+      </w:r>
+      <w:proofErr w:type="spellEnd"/>
+    </w:p>
+    <w:p>
+      <w:pPr>
+        <w:spacing w:after="0" w:line="240" w:lineRule="auto"/>
+        <w:rPr>
+          <w:rFonts w:ascii="Arial" w:hAnsi="Arial" w:cs="Arial"/>
+          <w:color w:val="222222"/>
+          <w:sz w:val="23"/>
+          <w:szCs w:val="23"/>
+          <w:shd w:val="clear" w:color="auto" w:fill="FFFFFF"/>
+        </w:rPr>
+      </w:pPr>
+    </w:p>
+    <w:p>
+      <w:pPr>
+        <w:spacing w:after="0" w:line="240" w:lineRule="auto"/>
+        <w:rPr>
+          <w:rFonts w:ascii="Arial" w:hAnsi="Arial" w:cs="Arial"/>
+          <w:color w:val="222222"/>
+          <w:sz w:val="23"/>
+          <w:szCs w:val="23"/>
+          <w:shd w:val="clear" w:color="auto" w:fill="FFFFFF"/>
+        </w:rPr>
+      </w:pPr>
+      <w:r>
+        <w:rPr>
+          <w:rFonts w:ascii="Arial" w:hAnsi="Arial" w:cs="Arial"/>
+          <w:color w:val="222222"/>
+          <w:sz w:val="23"/>
+          <w:szCs w:val="23"/>
+          <w:shd w:val="clear" w:color="auto" w:fill="FFFFFF"/>
+        </w:rPr>
+        <w:t xml:space="preserve">     </w:t>
+      </w:r>
+      <w:proofErr w:type="spellStart"/>
+      <w:r>
+        <w:rPr>
+          <w:rFonts w:ascii="Arial" w:hAnsi="Arial" w:cs="Arial"/>
+          <w:color w:val="222222"/>
+          <w:sz w:val="23"/>
+          <w:szCs w:val="23"/>
+          <w:shd w:val="clear" w:color="auto" w:fill="FFFFFF"/>
+        </w:rPr>
+        <w:t>if</w:t>
+      </w:r>
+      <w:proofErr w:type="spellEnd"/>
+      <w:r>
+        <w:rPr>
+          <w:rFonts w:ascii="Arial" w:hAnsi="Arial" w:cs="Arial"/>
+          <w:color w:val="222222"/>
+          <w:sz w:val="23"/>
+          <w:szCs w:val="23"/>
+          <w:shd w:val="clear" w:color="auto" w:fill="FFFFFF"/>
+        </w:rPr>
+        <w:t xml:space="preserve"> </w:t>
+      </w:r>
+      <w:proofErr w:type="gramStart"/>
+      <w:r>
+        <w:rPr>
+          <w:rFonts w:ascii="Arial" w:hAnsi="Arial" w:cs="Arial"/>
+          <w:color w:val="222222"/>
+          <w:sz w:val="23"/>
+          <w:szCs w:val="23"/>
+          <w:shd w:val="clear" w:color="auto" w:fill="FFFFFF"/>
+        </w:rPr>
+        <w:t xml:space="preserve">( </w:t>
+      </w:r>
+      <w:proofErr w:type="spellStart"/>
+      <w:r>
+        <w:rPr>
+          <w:rFonts w:ascii="Arial" w:hAnsi="Arial" w:cs="Arial"/>
+          <w:color w:val="222222"/>
+          <w:sz w:val="23"/>
+          <w:szCs w:val="23"/>
+          <w:shd w:val="clear" w:color="auto" w:fill="FFFFFF"/>
+        </w:rPr>
+        <w:t>FrBDFD</w:t>
+      </w:r>
+      <w:proofErr w:type="spellEnd"/>
+      <w:proofErr w:type="gramEnd"/>
+      <w:r>
+        <w:rPr>
+          <w:rFonts w:ascii="Arial" w:hAnsi="Arial" w:cs="Arial"/>
+          <w:color w:val="222222"/>
+          <w:sz w:val="23"/>
+          <w:szCs w:val="23"/>
+          <w:shd w:val="clear" w:color="auto" w:fill="FFFFFF"/>
+        </w:rPr>
+        <w:t xml:space="preserve"> = </w:t>
+      </w:r>
+      <w:proofErr w:type="spellStart"/>
+      <w:r>
+        <w:rPr>
+          <w:rFonts w:ascii="Arial" w:hAnsi="Arial" w:cs="Arial"/>
+          <w:color w:val="222222"/>
+          <w:sz w:val="23"/>
+          <w:szCs w:val="23"/>
+          <w:shd w:val="clear" w:color="auto" w:fill="FFFFFF"/>
+        </w:rPr>
+        <w:t>nil</w:t>
+      </w:r>
+      <w:proofErr w:type="spellEnd"/>
+      <w:r>
+        <w:rPr>
+          <w:rFonts w:ascii="Arial" w:hAnsi="Arial" w:cs="Arial"/>
+          <w:color w:val="222222"/>
+          <w:sz w:val="23"/>
+          <w:szCs w:val="23"/>
+          <w:shd w:val="clear" w:color="auto" w:fill="FFFFFF"/>
+        </w:rPr>
+        <w:t xml:space="preserve"> ) </w:t>
+      </w:r>
+      <w:proofErr w:type="spellStart"/>
+      <w:r>
+        <w:rPr>
+          <w:rFonts w:ascii="Arial" w:hAnsi="Arial" w:cs="Arial"/>
+          <w:color w:val="222222"/>
+          <w:sz w:val="23"/>
+          <w:szCs w:val="23"/>
+          <w:shd w:val="clear" w:color="auto" w:fill="FFFFFF"/>
+        </w:rPr>
+        <w:t>then</w:t>
+      </w:r>
+      <w:proofErr w:type="spellEnd"/>
+    </w:p>
+    <w:p>
+      <w:pPr>
+        <w:spacing w:after="0" w:line="240" w:lineRule="auto"/>
+        <w:rPr>
+          <w:rFonts w:ascii="Arial" w:hAnsi="Arial" w:cs="Arial"/>
+          <w:color w:val="222222"/>
+          <w:sz w:val="23"/>
+          <w:szCs w:val="23"/>
+          <w:shd w:val="clear" w:color="auto" w:fill="FFFFFF"/>
+        </w:rPr>
+      </w:pPr>
+      <w:r>
+        <w:rPr>
+          <w:rFonts w:ascii="Arial" w:hAnsi="Arial" w:cs="Arial"/>
+          <w:color w:val="222222"/>
+          <w:sz w:val="23"/>
+          <w:szCs w:val="23"/>
+          <w:shd w:val="clear" w:color="auto" w:fill="FFFFFF"/>
+        </w:rPr>
+        <w:lastRenderedPageBreak/>
+        <w:t xml:space="preserve">      </w:t>
+      </w:r>
+      <w:proofErr w:type="spellStart"/>
+      <w:proofErr w:type="gramStart"/>
+      <w:r>
+        <w:rPr>
+          <w:rFonts w:ascii="Arial" w:hAnsi="Arial" w:cs="Arial"/>
+          <w:color w:val="222222"/>
+          <w:sz w:val="23"/>
+          <w:szCs w:val="23"/>
+          <w:shd w:val="clear" w:color="auto" w:fill="FFFFFF"/>
+        </w:rPr>
+        <w:t>FrBDFD</w:t>
+      </w:r>
+      <w:proofErr w:type="spellEnd"/>
+      <w:r>
+        <w:rPr>
+          <w:rFonts w:ascii="Arial" w:hAnsi="Arial" w:cs="Arial"/>
+          <w:color w:val="222222"/>
+          <w:sz w:val="23"/>
+          <w:szCs w:val="23"/>
+          <w:shd w:val="clear" w:color="auto" w:fill="FFFFFF"/>
+        </w:rPr>
+        <w:t xml:space="preserve"> :</w:t>
+      </w:r>
+      <w:proofErr w:type="gramEnd"/>
+      <w:r>
+        <w:rPr>
+          <w:rFonts w:ascii="Arial" w:hAnsi="Arial" w:cs="Arial"/>
+          <w:color w:val="222222"/>
+          <w:sz w:val="23"/>
+          <w:szCs w:val="23"/>
+          <w:shd w:val="clear" w:color="auto" w:fill="FFFFFF"/>
+        </w:rPr>
+        <w:t xml:space="preserve">= </w:t>
+      </w:r>
+      <w:proofErr w:type="spellStart"/>
+      <w:r>
+        <w:rPr>
+          <w:rFonts w:ascii="Arial" w:hAnsi="Arial" w:cs="Arial"/>
+          <w:color w:val="222222"/>
+          <w:sz w:val="23"/>
+          <w:szCs w:val="23"/>
+          <w:shd w:val="clear" w:color="auto" w:fill="FFFFFF"/>
+        </w:rPr>
+        <w:t>TFrBDFD.Create</w:t>
+      </w:r>
+      <w:proofErr w:type="spellEnd"/>
+      <w:r>
+        <w:rPr>
+          <w:rFonts w:ascii="Arial" w:hAnsi="Arial" w:cs="Arial"/>
+          <w:color w:val="222222"/>
+          <w:sz w:val="23"/>
+          <w:szCs w:val="23"/>
+          <w:shd w:val="clear" w:color="auto" w:fill="FFFFFF"/>
+        </w:rPr>
+        <w:t>(</w:t>
+      </w:r>
+      <w:proofErr w:type="spellStart"/>
+      <w:r>
+        <w:rPr>
+          <w:rFonts w:ascii="Arial" w:hAnsi="Arial" w:cs="Arial"/>
+          <w:color w:val="222222"/>
+          <w:sz w:val="23"/>
+          <w:szCs w:val="23"/>
+          <w:shd w:val="clear" w:color="auto" w:fill="FFFFFF"/>
+        </w:rPr>
+        <w:t>Application</w:t>
+      </w:r>
+      <w:proofErr w:type="spellEnd"/>
+      <w:r>
+        <w:rPr>
+          <w:rFonts w:ascii="Arial" w:hAnsi="Arial" w:cs="Arial"/>
+          <w:color w:val="222222"/>
+          <w:sz w:val="23"/>
+          <w:szCs w:val="23"/>
+          <w:shd w:val="clear" w:color="auto" w:fill="FFFFFF"/>
+        </w:rPr>
+        <w:t>);</w:t>
+      </w:r>
+    </w:p>
+    <w:p>
+      <w:pPr>
+        <w:spacing w:after="0" w:line="240" w:lineRule="auto"/>
+        <w:rPr>
+          <w:rFonts w:ascii="Arial" w:hAnsi="Arial" w:cs="Arial"/>
+          <w:color w:val="222222"/>
+          <w:sz w:val="23"/>
+          <w:szCs w:val="23"/>
+          <w:shd w:val="clear" w:color="auto" w:fill="FFFFFF"/>
+        </w:rPr>
+      </w:pPr>
+      <w:r>
+        <w:rPr>
+          <w:rFonts w:ascii="Arial" w:hAnsi="Arial" w:cs="Arial"/>
+          <w:color w:val="222222"/>
+          <w:sz w:val="23"/>
+          <w:szCs w:val="23"/>
+          <w:shd w:val="clear" w:color="auto" w:fill="FFFFFF"/>
+        </w:rPr>
+        <w:t xml:space="preserve">     </w:t>
+      </w:r>
+      <w:proofErr w:type="spellStart"/>
+      <w:r>
+        <w:rPr>
+          <w:rFonts w:ascii="Arial" w:hAnsi="Arial" w:cs="Arial"/>
+          <w:color w:val="222222"/>
+          <w:sz w:val="23"/>
+          <w:szCs w:val="23"/>
+          <w:shd w:val="clear" w:color="auto" w:fill="FFFFFF"/>
+        </w:rPr>
+        <w:t>FrBDFD.BringToFront</w:t>
+      </w:r>
+      <w:proofErr w:type="spellEnd"/>
+      <w:r>
+        <w:rPr>
+          <w:rFonts w:ascii="Arial" w:hAnsi="Arial" w:cs="Arial"/>
+          <w:color w:val="222222"/>
+          <w:sz w:val="23"/>
+          <w:szCs w:val="23"/>
+          <w:shd w:val="clear" w:color="auto" w:fill="FFFFFF"/>
+        </w:rPr>
+        <w:t>;</w:t>
+      </w:r>
+    </w:p>
+    <w:p>
+      <w:pPr>
+        <w:spacing w:after="0" w:line="240" w:lineRule="auto"/>
+        <w:rPr>
+          <w:rFonts w:ascii="Arial" w:hAnsi="Arial" w:cs="Arial"/>
+          <w:color w:val="222222"/>
+          <w:sz w:val="23"/>
+          <w:szCs w:val="23"/>
+          <w:shd w:val="clear" w:color="auto" w:fill="FFFFFF"/>
+        </w:rPr>
+      </w:pPr>
+      <w:r>
+        <w:rPr>
+          <w:rFonts w:ascii="Arial" w:hAnsi="Arial" w:cs="Arial"/>
+          <w:color w:val="222222"/>
+          <w:sz w:val="23"/>
+          <w:szCs w:val="23"/>
+          <w:shd w:val="clear" w:color="auto" w:fill="FFFFFF"/>
+        </w:rPr>
+        <w:t xml:space="preserve">     </w:t>
+      </w:r>
+      <w:proofErr w:type="spellStart"/>
+      <w:r>
+        <w:rPr>
+          <w:rFonts w:ascii="Arial" w:hAnsi="Arial" w:cs="Arial"/>
+          <w:color w:val="222222"/>
+          <w:sz w:val="23"/>
+          <w:szCs w:val="23"/>
+          <w:shd w:val="clear" w:color="auto" w:fill="FFFFFF"/>
+        </w:rPr>
+        <w:t>FrBDFD.ShowModal</w:t>
+      </w:r>
+      <w:proofErr w:type="spellEnd"/>
+      <w:r>
+        <w:rPr>
+          <w:rFonts w:ascii="Arial" w:hAnsi="Arial" w:cs="Arial"/>
+          <w:color w:val="222222"/>
+          <w:sz w:val="23"/>
+          <w:szCs w:val="23"/>
+          <w:shd w:val="clear" w:color="auto" w:fill="FFFFFF"/>
+        </w:rPr>
+        <w:t>;</w:t>
+      </w:r>
+    </w:p>
+    <w:p>
+      <w:pPr>
+        <w:spacing w:after="0" w:line="240" w:lineRule="auto"/>
+        <w:rPr>
+          <w:rFonts w:ascii="Arial" w:hAnsi="Arial" w:cs="Arial"/>
+          <w:color w:val="222222"/>
+          <w:sz w:val="23"/>
+          <w:szCs w:val="23"/>
+          <w:shd w:val="clear" w:color="auto" w:fill="FFFFFF"/>
+        </w:rPr>
+      </w:pPr>
+    </w:p>
+    <w:p>
+      <w:pPr>
+        <w:spacing w:after="0" w:line="240" w:lineRule="auto"/>
+        <w:rPr>
+          <w:rFonts w:ascii="Arial" w:hAnsi="Arial" w:cs="Arial"/>
+          <w:color w:val="222222"/>
+          <w:sz w:val="23"/>
+          <w:szCs w:val="23"/>
+          <w:shd w:val="clear" w:color="auto" w:fill="FFFFFF"/>
+        </w:rPr>
+      </w:pPr>
+      <w:r>
+        <w:rPr>
+          <w:rFonts w:ascii="Arial" w:hAnsi="Arial" w:cs="Arial"/>
+          <w:color w:val="222222"/>
+          <w:sz w:val="23"/>
+          <w:szCs w:val="23"/>
+          <w:shd w:val="clear" w:color="auto" w:fill="FFFFFF"/>
+        </w:rPr>
+        <w:t xml:space="preserve">   </w:t>
+      </w:r>
+      <w:proofErr w:type="spellStart"/>
+      <w:r>
+        <w:rPr>
+          <w:rFonts w:ascii="Arial" w:hAnsi="Arial" w:cs="Arial"/>
+          <w:color w:val="222222"/>
+          <w:sz w:val="23"/>
+          <w:szCs w:val="23"/>
+          <w:shd w:val="clear" w:color="auto" w:fill="FFFFFF"/>
+        </w:rPr>
+        <w:t>end</w:t>
+      </w:r>
+      <w:proofErr w:type="spellEnd"/>
+      <w:r>
+        <w:rPr>
+          <w:rFonts w:ascii="Arial" w:hAnsi="Arial" w:cs="Arial"/>
+          <w:color w:val="222222"/>
+          <w:sz w:val="23"/>
+          <w:szCs w:val="23"/>
+          <w:shd w:val="clear" w:color="auto" w:fill="FFFFFF"/>
+        </w:rPr>
+        <w:t>;</w:t>
+      </w:r>
+    </w:p>
+    <w:p>
+      <w:pPr>
+        <w:spacing w:after="0" w:line="240" w:lineRule="auto"/>
+        <w:rPr>
+          <w:rFonts w:ascii="Arial" w:hAnsi="Arial" w:cs="Arial"/>
+          <w:color w:val="222222"/>
+          <w:sz w:val="23"/>
+          <w:szCs w:val="23"/>
+          <w:shd w:val="clear" w:color="auto" w:fill="FFFFFF"/>
+        </w:rPr>
+      </w:pPr>
+    </w:p>
+    <w:p>
+      <w:pPr>
+        <w:spacing w:after="0" w:line="240" w:lineRule="auto"/>
+        <w:rPr>
+          <w:rFonts w:ascii="Arial" w:hAnsi="Arial" w:cs="Arial"/>
+          <w:color w:val="222222"/>
+          <w:sz w:val="23"/>
+          <w:szCs w:val="23"/>
+          <w:shd w:val="clear" w:color="auto" w:fill="FFFFFF"/>
+        </w:rPr>
+      </w:pPr>
+      <w:r>
+        <w:rPr>
+          <w:rFonts w:ascii="Arial" w:hAnsi="Arial" w:cs="Arial"/>
+          <w:color w:val="222222"/>
+          <w:sz w:val="23"/>
+          <w:szCs w:val="23"/>
+          <w:shd w:val="clear" w:color="auto" w:fill="FFFFFF"/>
+        </w:rPr>
+        <w:t xml:space="preserve">  </w:t>
+      </w:r>
+      <w:proofErr w:type="spellStart"/>
+      <w:r>
+        <w:rPr>
+          <w:rFonts w:ascii="Arial" w:hAnsi="Arial" w:cs="Arial"/>
+          <w:color w:val="222222"/>
+          <w:sz w:val="23"/>
+          <w:szCs w:val="23"/>
+          <w:shd w:val="clear" w:color="auto" w:fill="FFFFFF"/>
+        </w:rPr>
+        <w:t>end</w:t>
+      </w:r>
+      <w:proofErr w:type="spellEnd"/>
+      <w:r>
+        <w:rPr>
+          <w:rFonts w:ascii="Arial" w:hAnsi="Arial" w:cs="Arial"/>
+          <w:color w:val="222222"/>
+          <w:sz w:val="23"/>
+          <w:szCs w:val="23"/>
+          <w:shd w:val="clear" w:color="auto" w:fill="FFFFFF"/>
+        </w:rPr>
+        <w:t>;</w:t>
+      </w:r>
+    </w:p>
+    <w:p>
+      <w:pPr>
+        <w:rPr>
+          <w:rFonts w:ascii="Arial" w:hAnsi="Arial" w:cs="Arial"/>
+          <w:b/>
+          <w:bCs/>
           <w:color w:val="222222"/>
           <w:sz w:val="21"/>
           <w:szCs w:val="21"/>
           <w:shd w:val="clear" w:color="auto" w:fill="FFFFFF"/>
         </w:rPr>
       </w:pPr>
-      <w:r>
+    </w:p>
+    <w:p>
+      <w:pPr>
         <w:rPr>
           <w:rFonts w:ascii="Arial" w:hAnsi="Arial" w:cs="Arial"/>
           <w:b/>
           <w:bCs/>
-          <w:color w:val="222222"/>
-          <w:sz w:val="21"/>
-          <w:szCs w:val="21"/>
-          <w:shd w:val="clear" w:color="auto" w:fill="FFFFFF"/>
-        </w:rPr>
-        <w:t>C</w:t>
-      </w:r>
-      <w:r>
-        <w:rPr>
-          <w:rFonts w:ascii="Arial" w:hAnsi="Arial" w:cs="Arial"/>
-          <w:b/>
-          <w:bCs/>
-          <w:color w:val="222222"/>
-          <w:sz w:val="21"/>
-          <w:szCs w:val="21"/>
-          <w:shd w:val="clear" w:color="auto" w:fill="FFFFFF"/>
-        </w:rPr>
-        <w:t>onexão</w:t>
-      </w:r>
-      <w:r>
-        <w:rPr>
-          <w:rFonts w:ascii="Arial" w:hAnsi="Arial" w:cs="Arial"/>
-          <w:color w:val="222222"/>
-          <w:sz w:val="21"/>
-          <w:szCs w:val="21"/>
-          <w:shd w:val="clear" w:color="auto" w:fill="FFFFFF"/>
-        </w:rPr>
-        <w:t xml:space="preserve"> é um conjunto de parâmetros que define como conectar um aplicativo a um DBMS usando um driver </w:t>
-      </w:r>
-      <w:proofErr w:type="spellStart"/>
-      <w:r>
-        <w:rPr>
-          <w:rFonts w:ascii="Arial" w:hAnsi="Arial" w:cs="Arial"/>
-          <w:color w:val="222222"/>
-          <w:sz w:val="21"/>
-          <w:szCs w:val="21"/>
-          <w:shd w:val="clear" w:color="auto" w:fill="FFFFFF"/>
-        </w:rPr>
-        <w:t>FireDAC</w:t>
-      </w:r>
-      <w:proofErr w:type="spellEnd"/>
-      <w:r>
-        <w:rPr>
-          <w:rFonts w:ascii="Arial" w:hAnsi="Arial" w:cs="Arial"/>
-          <w:color w:val="222222"/>
-          <w:sz w:val="21"/>
-          <w:szCs w:val="21"/>
-          <w:shd w:val="clear" w:color="auto" w:fill="FFFFFF"/>
-        </w:rPr>
-        <w:t xml:space="preserve"> específico. É o equivalente de um alias de BDE, ADO UDL (</w:t>
-      </w:r>
-      <w:proofErr w:type="spellStart"/>
-      <w:r>
-        <w:rPr>
-          <w:rFonts w:ascii="Arial" w:hAnsi="Arial" w:cs="Arial"/>
-          <w:color w:val="222222"/>
-          <w:sz w:val="21"/>
-          <w:szCs w:val="21"/>
-          <w:shd w:val="clear" w:color="auto" w:fill="FFFFFF"/>
-        </w:rPr>
-        <w:t>seqüência</w:t>
-      </w:r>
-      <w:proofErr w:type="spellEnd"/>
-      <w:r>
-        <w:rPr>
-          <w:rFonts w:ascii="Arial" w:hAnsi="Arial" w:cs="Arial"/>
-          <w:color w:val="222222"/>
-          <w:sz w:val="21"/>
-          <w:szCs w:val="21"/>
-          <w:shd w:val="clear" w:color="auto" w:fill="FFFFFF"/>
-        </w:rPr>
-        <w:t xml:space="preserve"> de conexão OLEDB armazenada) ou ODBC Data </w:t>
-      </w:r>
-      <w:proofErr w:type="spellStart"/>
-      <w:r>
-        <w:rPr>
-          <w:rFonts w:ascii="Arial" w:hAnsi="Arial" w:cs="Arial"/>
-          <w:color w:val="222222"/>
-          <w:sz w:val="21"/>
-          <w:szCs w:val="21"/>
-          <w:shd w:val="clear" w:color="auto" w:fill="FFFFFF"/>
-        </w:rPr>
-        <w:t>Source</w:t>
-      </w:r>
-      <w:proofErr w:type="spellEnd"/>
-      <w:r>
-        <w:rPr>
-          <w:rFonts w:ascii="Arial" w:hAnsi="Arial" w:cs="Arial"/>
-          <w:color w:val="222222"/>
-          <w:sz w:val="21"/>
-          <w:szCs w:val="21"/>
-          <w:shd w:val="clear" w:color="auto" w:fill="FFFFFF"/>
-        </w:rPr>
-        <w:t xml:space="preserve"> </w:t>
-      </w:r>
-      <w:proofErr w:type="spellStart"/>
-      <w:r>
-        <w:rPr>
-          <w:rFonts w:ascii="Arial" w:hAnsi="Arial" w:cs="Arial"/>
-          <w:color w:val="222222"/>
-          <w:sz w:val="21"/>
-          <w:szCs w:val="21"/>
-          <w:shd w:val="clear" w:color="auto" w:fill="FFFFFF"/>
-        </w:rPr>
-        <w:t>Name</w:t>
-      </w:r>
-      <w:proofErr w:type="spellEnd"/>
-      <w:r>
-        <w:rPr>
-          <w:rFonts w:ascii="Arial" w:hAnsi="Arial" w:cs="Arial"/>
-          <w:color w:val="222222"/>
-          <w:sz w:val="21"/>
-          <w:szCs w:val="21"/>
-          <w:shd w:val="clear" w:color="auto" w:fill="FFFFFF"/>
-        </w:rPr>
-        <w:t xml:space="preserve"> (DSN). Para obter a lista de sistemas de gerenciamento de banco de dados suportados e os parâmetros correspondentes</w:t>
-      </w:r>
-      <w:r>
-        <w:rPr>
-          <w:rFonts w:ascii="Arial" w:hAnsi="Arial" w:cs="Arial"/>
-          <w:color w:val="222222"/>
-          <w:sz w:val="21"/>
-          <w:szCs w:val="21"/>
-          <w:shd w:val="clear" w:color="auto" w:fill="FFFFFF"/>
-        </w:rPr>
-        <w:t>.</w:t>
-      </w:r>
-    </w:p>
-    <w:p>
-      <w:pPr>
-        <w:rPr>
-          <w:rFonts w:ascii="Arial" w:hAnsi="Arial" w:cs="Arial"/>
           <w:color w:val="222222"/>
           <w:sz w:val="21"/>
           <w:szCs w:val="21"/>
@@ -182,6 +3423,140 @@
         </w:rPr>
         <w:t>Parâmetros de definição de conexão</w:t>
       </w:r>
+    </w:p>
+    <w:p>
+      <w:pPr>
+        <w:rPr>
+          <w:rFonts w:ascii="Arial" w:hAnsi="Arial" w:cs="Arial"/>
+          <w:color w:val="222222"/>
+          <w:sz w:val="21"/>
+          <w:szCs w:val="21"/>
+          <w:shd w:val="clear" w:color="auto" w:fill="FFFFFF"/>
+        </w:rPr>
+      </w:pPr>
+      <w:r>
+        <w:rPr>
+          <w:rFonts w:ascii="Arial" w:hAnsi="Arial" w:cs="Arial"/>
+          <w:b/>
+          <w:bCs/>
+          <w:color w:val="222222"/>
+          <w:sz w:val="21"/>
+          <w:szCs w:val="21"/>
+          <w:shd w:val="clear" w:color="auto" w:fill="FFFFFF"/>
+        </w:rPr>
+        <w:t>Conexão</w:t>
+      </w:r>
+      <w:r>
+        <w:rPr>
+          <w:rFonts w:ascii="Arial" w:hAnsi="Arial" w:cs="Arial"/>
+          <w:color w:val="222222"/>
+          <w:sz w:val="21"/>
+          <w:szCs w:val="21"/>
+          <w:shd w:val="clear" w:color="auto" w:fill="FFFFFF"/>
+        </w:rPr>
+        <w:t xml:space="preserve"> é um conjunto de parâmetros que define como conectar um aplicativo a um DBMS usando um driver </w:t>
+      </w:r>
+      <w:proofErr w:type="spellStart"/>
+      <w:r>
+        <w:rPr>
+          <w:rFonts w:ascii="Arial" w:hAnsi="Arial" w:cs="Arial"/>
+          <w:color w:val="222222"/>
+          <w:sz w:val="21"/>
+          <w:szCs w:val="21"/>
+          <w:shd w:val="clear" w:color="auto" w:fill="FFFFFF"/>
+        </w:rPr>
+        <w:t>FireDAC</w:t>
+      </w:r>
+      <w:proofErr w:type="spellEnd"/>
+      <w:r>
+        <w:rPr>
+          <w:rFonts w:ascii="Arial" w:hAnsi="Arial" w:cs="Arial"/>
+          <w:color w:val="222222"/>
+          <w:sz w:val="21"/>
+          <w:szCs w:val="21"/>
+          <w:shd w:val="clear" w:color="auto" w:fill="FFFFFF"/>
+        </w:rPr>
+        <w:t xml:space="preserve"> específico. É o equivalente de um alias de BDE, ADO UDL (</w:t>
+      </w:r>
+      <w:proofErr w:type="spellStart"/>
+      <w:r>
+        <w:rPr>
+          <w:rFonts w:ascii="Arial" w:hAnsi="Arial" w:cs="Arial"/>
+          <w:color w:val="222222"/>
+          <w:sz w:val="21"/>
+          <w:szCs w:val="21"/>
+          <w:shd w:val="clear" w:color="auto" w:fill="FFFFFF"/>
+        </w:rPr>
+        <w:t>seqüência</w:t>
+      </w:r>
+      <w:proofErr w:type="spellEnd"/>
+      <w:r>
+        <w:rPr>
+          <w:rFonts w:ascii="Arial" w:hAnsi="Arial" w:cs="Arial"/>
+          <w:color w:val="222222"/>
+          <w:sz w:val="21"/>
+          <w:szCs w:val="21"/>
+          <w:shd w:val="clear" w:color="auto" w:fill="FFFFFF"/>
+        </w:rPr>
+        <w:t xml:space="preserve"> de conexão OLEDB armazenada) ou ODBC Data </w:t>
+      </w:r>
+      <w:proofErr w:type="spellStart"/>
+      <w:r>
+        <w:rPr>
+          <w:rFonts w:ascii="Arial" w:hAnsi="Arial" w:cs="Arial"/>
+          <w:color w:val="222222"/>
+          <w:sz w:val="21"/>
+          <w:szCs w:val="21"/>
+          <w:shd w:val="clear" w:color="auto" w:fill="FFFFFF"/>
+        </w:rPr>
+        <w:t>Source</w:t>
+      </w:r>
+      <w:proofErr w:type="spellEnd"/>
+      <w:r>
+        <w:rPr>
+          <w:rFonts w:ascii="Arial" w:hAnsi="Arial" w:cs="Arial"/>
+          <w:color w:val="222222"/>
+          <w:sz w:val="21"/>
+          <w:szCs w:val="21"/>
+          <w:shd w:val="clear" w:color="auto" w:fill="FFFFFF"/>
+        </w:rPr>
+        <w:t xml:space="preserve"> </w:t>
+      </w:r>
+      <w:proofErr w:type="spellStart"/>
+      <w:r>
+        <w:rPr>
+          <w:rFonts w:ascii="Arial" w:hAnsi="Arial" w:cs="Arial"/>
+          <w:color w:val="222222"/>
+          <w:sz w:val="21"/>
+          <w:szCs w:val="21"/>
+          <w:shd w:val="clear" w:color="auto" w:fill="FFFFFF"/>
+        </w:rPr>
+        <w:t>Name</w:t>
+      </w:r>
+      <w:proofErr w:type="spellEnd"/>
+      <w:r>
+        <w:rPr>
+          <w:rFonts w:ascii="Arial" w:hAnsi="Arial" w:cs="Arial"/>
+          <w:color w:val="222222"/>
+          <w:sz w:val="21"/>
+          <w:szCs w:val="21"/>
+          <w:shd w:val="clear" w:color="auto" w:fill="FFFFFF"/>
+        </w:rPr>
+        <w:t xml:space="preserve"> (DSN). Para obter a lista de sistemas de gerenciamento de banco de dados suportados e os parâmetros correspondentes.</w:t>
+      </w:r>
+    </w:p>
+    <w:p>
+      <w:pPr>
+        <w:rPr>
+          <w:rFonts w:ascii="Arial" w:hAnsi="Arial" w:cs="Arial"/>
+          <w:color w:val="222222"/>
+          <w:sz w:val="21"/>
+          <w:szCs w:val="21"/>
+          <w:shd w:val="clear" w:color="auto" w:fill="FFFFFF"/>
+        </w:rPr>
+      </w:pPr>
+      <w:bookmarkStart w:id="0" w:name="_GoBack"/>
+      <w:bookmarkEnd w:id="0"/>
     </w:p>
     <w:p>
       <w:pPr>
@@ -325,29 +3700,7 @@
             <w:u w:val="single"/>
             <w:lang w:eastAsia="pt-BR"/>
           </w:rPr>
-          <w:t>Def</w:t>
-        </w:r>
-        <w:r>
-          <w:rPr>
-            <w:rFonts w:ascii="Arial" w:eastAsia="Times New Roman" w:hAnsi="Arial" w:cs="Arial"/>
-            <w:color w:val="0B0080"/>
-            <w:sz w:val="21"/>
-            <w:szCs w:val="21"/>
-            <w:u w:val="single"/>
-            <w:lang w:eastAsia="pt-BR"/>
-          </w:rPr>
-          <w:t>i</w:t>
-        </w:r>
-        <w:r>
-          <w:rPr>
-            <w:rFonts w:ascii="Arial" w:eastAsia="Times New Roman" w:hAnsi="Arial" w:cs="Arial"/>
-            <w:color w:val="0B0080"/>
-            <w:sz w:val="21"/>
-            <w:szCs w:val="21"/>
-            <w:u w:val="single"/>
-            <w:lang w:eastAsia="pt-BR"/>
-          </w:rPr>
-          <w:t>nindo a conexão (</w:t>
+          <w:t>Definindo a conexão (</w:t>
         </w:r>
         <w:proofErr w:type="spellStart"/>
         <w:r>
@@ -1543,6 +4896,7 @@
                 <w:szCs w:val="21"/>
                 <w:lang w:eastAsia="pt-BR"/>
               </w:rPr>
+              <w:lastRenderedPageBreak/>
               <w:t>Quando você se conecta ao SQL Azure, é necessário acrescentar o sufixo "@ &lt;servidor&gt;" ao seu nome de usuário.</w:t>
             </w:r>
           </w:p>
@@ -1584,6 +4938,7 @@
                 <w:szCs w:val="21"/>
                 <w:lang w:eastAsia="pt-BR"/>
               </w:rPr>
+              <w:lastRenderedPageBreak/>
               <w:t>sa</w:t>
             </w:r>
             <w:proofErr w:type="spellEnd"/>
@@ -1693,7 +5048,6 @@
                 <w:lang w:eastAsia="pt-BR"/>
               </w:rPr>
             </w:pPr>
-            <w:bookmarkStart w:id="0" w:name="_GoBack"/>
             <w:r>
               <w:rPr>
                 <w:rFonts w:ascii="Arial" w:eastAsia="Times New Roman" w:hAnsi="Arial" w:cs="Arial"/>
@@ -1748,7 +5102,6 @@
               </w:rPr>
               <w:t>Observe que as senhas com '{' e '}' não são suportadas.</w:t>
             </w:r>
-            <w:bookmarkEnd w:id="0"/>
           </w:p>
         </w:tc>
         <w:tc>
@@ -1950,7 +5303,6 @@
                 <w:szCs w:val="21"/>
                 <w:lang w:eastAsia="pt-BR"/>
               </w:rPr>
-              <w:lastRenderedPageBreak/>
               <w:t>Endereço</w:t>
             </w:r>
           </w:p>
@@ -3032,7 +6384,18 @@
                 <w:szCs w:val="21"/>
                 <w:lang w:eastAsia="pt-BR"/>
               </w:rPr>
-              <w:t>. Um valor de cadeia é retornado como uma cadeia hexadecimal, números como cadeias de caracteres e assim por diante. Este é o valor padrão.</w:t>
+              <w:t xml:space="preserve">. Um valor de cadeia é retornado como uma cadeia hexadecimal, números como </w:t>
+            </w:r>
+            <w:r>
+              <w:rPr>
+                <w:rFonts w:ascii="Arial" w:eastAsia="Times New Roman" w:hAnsi="Arial" w:cs="Arial"/>
+                <w:color w:val="222222"/>
+                <w:sz w:val="21"/>
+                <w:szCs w:val="21"/>
+                <w:lang w:eastAsia="pt-BR"/>
+              </w:rPr>
+              <w:lastRenderedPageBreak/>
+              <w:t>cadeias de caracteres e assim por diante. Este é o valor padrão.</w:t>
             </w:r>
           </w:p>
           <w:p>
@@ -3182,6 +6545,7 @@
                 <w:szCs w:val="21"/>
                 <w:lang w:eastAsia="pt-BR"/>
               </w:rPr>
+              <w:lastRenderedPageBreak/>
               <w:t>Binário</w:t>
             </w:r>
           </w:p>
@@ -3345,18 +6709,7 @@
                 <w:szCs w:val="21"/>
                 <w:lang w:eastAsia="pt-BR"/>
               </w:rPr>
-              <w:t xml:space="preserve"> está obtendo uma tabela e uma coluna de origem de campo adicionais aos outros atributos da coluna. Definir essa opção </w:t>
-            </w:r>
-            <w:r>
-              <w:rPr>
-                <w:rFonts w:ascii="Arial" w:eastAsia="Times New Roman" w:hAnsi="Arial" w:cs="Arial"/>
-                <w:color w:val="222222"/>
-                <w:sz w:val="21"/>
-                <w:szCs w:val="21"/>
-                <w:lang w:eastAsia="pt-BR"/>
-              </w:rPr>
-              <w:lastRenderedPageBreak/>
-              <w:t>como </w:t>
+              <w:t xml:space="preserve"> está obtendo uma tabela e uma coluna de origem de campo adicionais aos outros atributos da coluna. Definir essa opção como </w:t>
             </w:r>
             <w:proofErr w:type="spellStart"/>
             <w:r>
@@ -3476,7 +6829,6 @@
                 <w:szCs w:val="21"/>
                 <w:lang w:eastAsia="pt-BR"/>
               </w:rPr>
-              <w:lastRenderedPageBreak/>
               <w:t>Verdade</w:t>
             </w:r>
           </w:p>
@@ -4080,17 +7432,7 @@
                 <w:szCs w:val="21"/>
                 <w:lang w:eastAsia="pt-BR"/>
               </w:rPr>
-              <w:t>D</w:t>
-            </w:r>
-            <w:r>
-              <w:rPr>
-                <w:rFonts w:ascii="Arial" w:eastAsia="Times New Roman" w:hAnsi="Arial" w:cs="Arial"/>
-                <w:color w:val="222222"/>
-                <w:sz w:val="21"/>
-                <w:szCs w:val="21"/>
-                <w:lang w:eastAsia="pt-BR"/>
-              </w:rPr>
-              <w:t>bo</w:t>
+              <w:t>Dbo</w:t>
             </w:r>
             <w:proofErr w:type="spellEnd"/>
           </w:p>
@@ -7839,7 +11181,7 @@
       </w:pPr>
     </w:pPrDefault>
   </w:docDefaults>
-  <w:latentStyles w:defLockedState="0" w:defUIPriority="99" w:defSemiHidden="0" w:defUnhideWhenUsed="0" w:defQFormat="0" w:count="376">
+  <w:latentStyles w:defLockedState="0" w:defUIPriority="99" w:defSemiHidden="0" w:defUnhideWhenUsed="0" w:defQFormat="0" w:count="377">
     <w:lsdException w:name="Normal" w:uiPriority="0" w:qFormat="1"/>
     <w:lsdException w:name="heading 1" w:uiPriority="9" w:qFormat="1"/>
     <w:lsdException w:name="heading 2" w:semiHidden="1" w:uiPriority="9" w:unhideWhenUsed="1" w:qFormat="1"/>
@@ -8213,6 +11555,7 @@
     <w:lsdException w:name="Hashtag" w:semiHidden="1" w:unhideWhenUsed="1"/>
     <w:lsdException w:name="Unresolved Mention" w:semiHidden="1" w:unhideWhenUsed="1"/>
     <w:lsdException w:name="Smart Link" w:semiHidden="1" w:unhideWhenUsed="1"/>
+    <w:lsdException w:name="Smart Link Error" w:semiHidden="1" w:unhideWhenUsed="1"/>
   </w:latentStyles>
   <w:style w:type="paragraph" w:default="1" w:styleId="Normal">
     <w:name w:val="Normal"/>
@@ -8262,6 +11605,7 @@
   <w:style w:type="character" w:default="1" w:styleId="Fontepargpadro">
     <w:name w:val="Default Paragraph Font"/>
     <w:uiPriority w:val="1"/>
+    <w:semiHidden/>
     <w:unhideWhenUsed/>
   </w:style>
   <w:style w:type="table" w:default="1" w:styleId="Tabelanormal">

</xml_diff>